<commit_message>
finished the worksheet and key, small edit to key with changing numbers from r-adj to r
</commit_message>
<xml_diff>
--- a/esselt21/tennis_module/module_213/tennis_handout213.docx
+++ b/esselt21/tennis_module/module_213/tennis_handout213.docx
@@ -1,6 +1,6 @@
 
 <file path=word/document.xml><?xml version="1.0" encoding="utf-8"?>
-<w:document xmlns:wpc="http://schemas.microsoft.com/office/word/2010/wordprocessingCanvas" xmlns:cx="http://schemas.microsoft.com/office/drawing/2014/chartex" xmlns:cx1="http://schemas.microsoft.com/office/drawing/2015/9/8/chartex" xmlns:cx2="http://schemas.microsoft.com/office/drawing/2015/10/21/chartex" xmlns:cx3="http://schemas.microsoft.com/office/drawing/2016/5/9/chartex" xmlns:cx4="http://schemas.microsoft.com/office/drawing/2016/5/10/chartex" xmlns:cx5="http://schemas.microsoft.com/office/drawing/2016/5/11/chartex" xmlns:cx6="http://schemas.microsoft.com/office/drawing/2016/5/12/chartex" xmlns:cx7="http://schemas.microsoft.com/office/drawing/2016/5/13/chartex" xmlns:cx8="http://schemas.microsoft.com/office/drawing/2016/5/14/chartex" xmlns:mc="http://schemas.openxmlformats.org/markup-compatibility/2006" xmlns:aink="http://schemas.microsoft.com/office/drawing/2016/ink" xmlns:am3d="http://schemas.microsoft.com/office/drawing/2017/model3d" xmlns:o="urn:schemas-microsoft-com:office:office" xmlns:oel="http://schemas.microsoft.com/office/2019/extlst" xmlns:r="http://schemas.openxmlformats.org/officeDocument/2006/relationships" xmlns:m="http://schemas.openxmlformats.org/officeDocument/2006/math" xmlns:v="urn:schemas-microsoft-com:vml" xmlns:wp14="http://schemas.microsoft.com/office/word/2010/wordprocessingDrawing" xmlns:wp="http://schemas.openxmlformats.org/drawingml/2006/wordprocessingDrawing" xmlns:w10="urn:schemas-microsoft-com:office:word" xmlns:w="http://schemas.openxmlformats.org/wordprocessingml/2006/main" xmlns:w14="http://schemas.microsoft.com/office/word/2010/wordml" xmlns:w15="http://schemas.microsoft.com/office/word/2012/wordml" xmlns:w16cex="http://schemas.microsoft.com/office/word/2018/wordml/cex" xmlns:w16cid="http://schemas.microsoft.com/office/word/2016/wordml/cid" xmlns:w16="http://schemas.microsoft.com/office/word/2018/wordml" xmlns:w16sdtdh="http://schemas.microsoft.com/office/word/2020/wordml/sdtdatahash" xmlns:w16se="http://schemas.microsoft.com/office/word/2015/wordml/symex" xmlns:wpg="http://schemas.microsoft.com/office/word/2010/wordprocessingGroup" xmlns:wpi="http://schemas.microsoft.com/office/word/2010/wordprocessingInk" xmlns:wne="http://schemas.microsoft.com/office/word/2006/wordml" xmlns:wps="http://schemas.microsoft.com/office/word/2010/wordprocessingShape" mc:Ignorable="w14 w15 w16se w16cid w16 w16cex w16sdtdh wp14">
+<w:document xmlns:wpc="http://schemas.microsoft.com/office/word/2010/wordprocessingCanvas" xmlns:cx="http://schemas.microsoft.com/office/drawing/2014/chartex" xmlns:cx1="http://schemas.microsoft.com/office/drawing/2015/9/8/chartex" xmlns:cx2="http://schemas.microsoft.com/office/drawing/2015/10/21/chartex" xmlns:cx3="http://schemas.microsoft.com/office/drawing/2016/5/9/chartex" xmlns:cx4="http://schemas.microsoft.com/office/drawing/2016/5/10/chartex" xmlns:cx5="http://schemas.microsoft.com/office/drawing/2016/5/11/chartex" xmlns:cx6="http://schemas.microsoft.com/office/drawing/2016/5/12/chartex" xmlns:cx7="http://schemas.microsoft.com/office/drawing/2016/5/13/chartex" xmlns:cx8="http://schemas.microsoft.com/office/drawing/2016/5/14/chartex" xmlns:mc="http://schemas.openxmlformats.org/markup-compatibility/2006" xmlns:aink="http://schemas.microsoft.com/office/drawing/2016/ink" xmlns:am3d="http://schemas.microsoft.com/office/drawing/2017/model3d" xmlns:o="urn:schemas-microsoft-com:office:office" xmlns:oel="http://schemas.microsoft.com/office/2019/extlst" xmlns:r="http://schemas.openxmlformats.org/officeDocument/2006/relationships" xmlns:m="http://schemas.openxmlformats.org/officeDocument/2006/math" xmlns:v="urn:schemas-microsoft-com:vml" xmlns:wp14="http://schemas.microsoft.com/office/word/2010/wordprocessingDrawing" xmlns:wp="http://schemas.openxmlformats.org/drawingml/2006/wordprocessingDrawing" xmlns:w10="urn:schemas-microsoft-com:office:word" xmlns:w="http://schemas.openxmlformats.org/wordprocessingml/2006/main" xmlns:w14="http://schemas.microsoft.com/office/word/2010/wordml" xmlns:w15="http://schemas.microsoft.com/office/word/2012/wordml" xmlns:w16cex="http://schemas.microsoft.com/office/word/2018/wordml/cex" xmlns:w16cid="http://schemas.microsoft.com/office/word/2016/wordml/cid" xmlns:w16="http://schemas.microsoft.com/office/word/2018/wordml" xmlns:w16du="http://schemas.microsoft.com/office/word/2023/wordml/word16du" xmlns:w16sdtdh="http://schemas.microsoft.com/office/word/2020/wordml/sdtdatahash" xmlns:w16se="http://schemas.microsoft.com/office/word/2015/wordml/symex" xmlns:wpg="http://schemas.microsoft.com/office/word/2010/wordprocessingGroup" xmlns:wpi="http://schemas.microsoft.com/office/word/2010/wordprocessingInk" xmlns:wne="http://schemas.microsoft.com/office/word/2006/wordml" xmlns:wps="http://schemas.microsoft.com/office/word/2010/wordprocessingShape" mc:Ignorable="w14 w15 w16se w16cid w16 w16cex w16sdtdh w16du wp14">
   <w:body>
     <w:p>
       <w:pPr>
@@ -17,41 +17,81 @@
           <w:sz w:val="20"/>
           <w:szCs w:val="20"/>
         </w:rPr>
-        <w:t xml:space="preserve">In professional tennis the rankings are typically based on set parameters. Throughout the year there are tournaments that are worth different numbers of points. There are four tiers of events, Grand Slams, </w:t>
-      </w:r>
-      <w:proofErr w:type="gramStart"/>
-      <w:r>
-        <w:rPr>
-          <w:rFonts w:asciiTheme="minorHAnsi" w:hAnsiTheme="minorHAnsi" w:cstheme="minorHAnsi"/>
-          <w:sz w:val="20"/>
-          <w:szCs w:val="20"/>
-        </w:rPr>
-        <w:t>Masters</w:t>
-      </w:r>
-      <w:proofErr w:type="gramEnd"/>
-      <w:r>
-        <w:rPr>
-          <w:rFonts w:asciiTheme="minorHAnsi" w:hAnsiTheme="minorHAnsi" w:cstheme="minorHAnsi"/>
-          <w:sz w:val="20"/>
-          <w:szCs w:val="20"/>
-        </w:rPr>
-        <w:t xml:space="preserve"> 1000, ATP 500 and ATP 250. You receive the most points in your Association of Tennis Professionals (ATP) rankings for winning a Grand Slam, and the least from winning an ATP 250 tournament. In the ATP, Grand Slam tournaments are played in a best of 5 format, and </w:t>
-      </w:r>
-      <w:r>
-        <w:rPr>
-          <w:rFonts w:asciiTheme="minorHAnsi" w:hAnsiTheme="minorHAnsi" w:cstheme="minorHAnsi"/>
-          <w:sz w:val="20"/>
-          <w:szCs w:val="20"/>
-        </w:rPr>
-        <w:t>non-Grand</w:t>
-      </w:r>
-      <w:r>
-        <w:rPr>
-          <w:rFonts w:asciiTheme="minorHAnsi" w:hAnsiTheme="minorHAnsi" w:cstheme="minorHAnsi"/>
-          <w:sz w:val="20"/>
-          <w:szCs w:val="20"/>
-        </w:rPr>
-        <w:t xml:space="preserve"> Slam tournaments in a best of 3. In the WTA, all tournaments are played in a best of 3 format. The source of this data has calculated an ELO ranking, this ranking considers not only what tournament you are playing in, but who you are playing. For instance, if 4</w:t>
+        <w:t xml:space="preserve">In </w:t>
+      </w:r>
+      <w:r>
+        <w:rPr>
+          <w:rFonts w:asciiTheme="minorHAnsi" w:hAnsiTheme="minorHAnsi" w:cstheme="minorHAnsi"/>
+          <w:sz w:val="20"/>
+          <w:szCs w:val="20"/>
+        </w:rPr>
+        <w:t>t</w:t>
+      </w:r>
+      <w:r>
+        <w:rPr>
+          <w:rFonts w:asciiTheme="minorHAnsi" w:hAnsiTheme="minorHAnsi" w:cstheme="minorHAnsi"/>
+          <w:sz w:val="20"/>
+          <w:szCs w:val="20"/>
+        </w:rPr>
+        <w:t xml:space="preserve">ennis, there are  three different types of surfaces that are played on. </w:t>
+      </w:r>
+      <w:commentRangeStart w:id="0"/>
+      <w:r>
+        <w:rPr>
+          <w:rFonts w:asciiTheme="minorHAnsi" w:hAnsiTheme="minorHAnsi" w:cstheme="minorHAnsi"/>
+          <w:sz w:val="20"/>
+          <w:szCs w:val="20"/>
+        </w:rPr>
+        <w:t xml:space="preserve">The options are Grass, Hard, and Clay. </w:t>
+      </w:r>
+      <w:commentRangeEnd w:id="0"/>
+      <w:r>
+        <w:rPr>
+          <w:rStyle w:val="CommentReference"/>
+          <w:sz w:val="20"/>
+          <w:szCs w:val="20"/>
+        </w:rPr>
+        <w:commentReference w:id="0"/>
+      </w:r>
+      <w:r>
+        <w:rPr>
+          <w:rFonts w:asciiTheme="minorHAnsi" w:hAnsiTheme="minorHAnsi" w:cstheme="minorHAnsi"/>
+          <w:sz w:val="20"/>
+          <w:szCs w:val="20"/>
+        </w:rPr>
+        <w:t>The surfaces are important to keep track of as the speed of tennis changes, e.g., clay generally slows the ball down whereas grass speeds it up. Certain players perform better on certain surfaces. This dataset</w:t>
+      </w:r>
+      <w:r>
+        <w:rPr>
+          <w:rFonts w:asciiTheme="minorHAnsi" w:hAnsiTheme="minorHAnsi" w:cstheme="minorHAnsi"/>
+          <w:sz w:val="20"/>
+          <w:szCs w:val="20"/>
+        </w:rPr>
+        <w:t xml:space="preserve"> </w:t>
+      </w:r>
+      <w:r>
+        <w:rPr>
+          <w:rFonts w:asciiTheme="minorHAnsi" w:hAnsiTheme="minorHAnsi" w:cstheme="minorHAnsi"/>
+          <w:sz w:val="20"/>
+          <w:szCs w:val="20"/>
+        </w:rPr>
+        <w:t>contains information for each player on each surface.</w:t>
+      </w:r>
+      <w:r>
+        <w:rPr>
+          <w:rFonts w:asciiTheme="minorHAnsi" w:hAnsiTheme="minorHAnsi" w:cstheme="minorHAnsi"/>
+          <w:sz w:val="20"/>
+          <w:szCs w:val="20"/>
+        </w:rPr>
+        <w:t xml:space="preserve"> </w:t>
+      </w:r>
+      <w:r>
+        <w:rPr>
+          <w:rFonts w:asciiTheme="minorHAnsi" w:hAnsiTheme="minorHAnsi" w:cstheme="minorHAnsi"/>
+          <w:sz w:val="20"/>
+          <w:szCs w:val="20"/>
+        </w:rPr>
+        <w:t>The source of this data has calculated an ELO ranking, this ranking considers not only what tournament you are playing in, but who you are playing. For instance, if 4</w:t>
       </w:r>
       <w:r>
         <w:rPr>
@@ -121,7 +161,23 @@
           <w:sz w:val="20"/>
           <w:szCs w:val="20"/>
         </w:rPr>
-        <w:t>, it will be worth more to her ELO ranking than if she beat 14</w:t>
+        <w:t>, it</w:t>
+      </w:r>
+      <w:r>
+        <w:rPr>
+          <w:rFonts w:asciiTheme="minorHAnsi" w:hAnsiTheme="minorHAnsi" w:cstheme="minorHAnsi"/>
+          <w:sz w:val="20"/>
+          <w:szCs w:val="20"/>
+        </w:rPr>
+        <w:t xml:space="preserve"> </w:t>
+      </w:r>
+      <w:r>
+        <w:rPr>
+          <w:rFonts w:asciiTheme="minorHAnsi" w:hAnsiTheme="minorHAnsi" w:cstheme="minorHAnsi"/>
+          <w:sz w:val="20"/>
+          <w:szCs w:val="20"/>
+        </w:rPr>
+        <w:t>will be worth more to her ELO ranking than if she beat 14</w:t>
       </w:r>
       <w:r>
         <w:rPr>
@@ -139,6 +195,24 @@
           <w:szCs w:val="20"/>
         </w:rPr>
         <w:t xml:space="preserve"> ranked Emma Navarro in the same tournament.</w:t>
+      </w:r>
+    </w:p>
+    <w:p>
+      <w:pPr>
+        <w:spacing w:before="0" w:beforeAutospacing="0"/>
+        <w:rPr>
+          <w:rFonts w:asciiTheme="minorHAnsi" w:hAnsiTheme="minorHAnsi" w:cstheme="minorHAnsi"/>
+          <w:sz w:val="20"/>
+          <w:szCs w:val="20"/>
+        </w:rPr>
+      </w:pPr>
+      <w:r>
+        <w:rPr>
+          <w:rFonts w:asciiTheme="minorHAnsi" w:hAnsiTheme="minorHAnsi" w:cstheme="minorHAnsi"/>
+          <w:sz w:val="20"/>
+          <w:szCs w:val="20"/>
+        </w:rPr>
+        <w:t>The goal of this worksheet is to build a regression model to predict tennis players match win percentages.</w:t>
       </w:r>
     </w:p>
     <w:tbl>
@@ -346,49 +420,7 @@
           <w:sz w:val="20"/>
           <w:szCs w:val="20"/>
         </w:rPr>
-        <w:t xml:space="preserve">In Tennis, there are also three different types of surfaces that are played on. </w:t>
-      </w:r>
-      <w:commentRangeStart w:id="0"/>
-      <w:r>
-        <w:rPr>
-          <w:rFonts w:asciiTheme="minorHAnsi" w:hAnsiTheme="minorHAnsi" w:cstheme="minorHAnsi"/>
-          <w:sz w:val="20"/>
-          <w:szCs w:val="20"/>
-        </w:rPr>
-        <w:t xml:space="preserve">The options are Grass, Hard, and Clay. </w:t>
-      </w:r>
-      <w:commentRangeEnd w:id="0"/>
-      <w:r>
-        <w:rPr>
-          <w:rStyle w:val="CommentReference"/>
-          <w:sz w:val="20"/>
-          <w:szCs w:val="20"/>
-        </w:rPr>
-        <w:commentReference w:id="0"/>
-      </w:r>
-      <w:r>
-        <w:rPr>
-          <w:rFonts w:asciiTheme="minorHAnsi" w:hAnsiTheme="minorHAnsi" w:cstheme="minorHAnsi"/>
-          <w:sz w:val="20"/>
-          <w:szCs w:val="20"/>
-        </w:rPr>
-        <w:t>The surfaces are important to keep track of as the speed of tennis changes, e.g., clay generally slows the ball down whereas grass speeds it up. Certain players perform better on certain surfaces. This dataset</w:t>
-      </w:r>
-      <w:r>
-        <w:rPr>
-          <w:rFonts w:asciiTheme="minorHAnsi" w:hAnsiTheme="minorHAnsi" w:cstheme="minorHAnsi"/>
-          <w:sz w:val="20"/>
-          <w:szCs w:val="20"/>
-        </w:rPr>
-        <w:t xml:space="preserve"> </w:t>
-      </w:r>
-      <w:r>
-        <w:rPr>
-          <w:rFonts w:asciiTheme="minorHAnsi" w:hAnsiTheme="minorHAnsi" w:cstheme="minorHAnsi"/>
-          <w:sz w:val="20"/>
-          <w:szCs w:val="20"/>
-        </w:rPr>
-        <w:t>contains information for each player on each surface.</w:t>
+        <w:t>(In order to be included in the data set, players must have played a minimum of 10 matches overall or 5 matches on a particular surface. This data was filtered so only players who have recorded data on all three surfaces are present)</w:t>
       </w:r>
     </w:p>
     <w:p>
@@ -400,24 +432,6 @@
           <w:szCs w:val="20"/>
         </w:rPr>
       </w:pPr>
-    </w:p>
-    <w:p>
-      <w:pPr>
-        <w:spacing w:before="0" w:beforeAutospacing="0"/>
-        <w:rPr>
-          <w:rFonts w:asciiTheme="minorHAnsi" w:hAnsiTheme="minorHAnsi" w:cstheme="minorHAnsi"/>
-          <w:sz w:val="20"/>
-          <w:szCs w:val="20"/>
-        </w:rPr>
-      </w:pPr>
-      <w:r>
-        <w:rPr>
-          <w:rFonts w:asciiTheme="minorHAnsi" w:hAnsiTheme="minorHAnsi" w:cstheme="minorHAnsi"/>
-          <w:sz w:val="20"/>
-          <w:szCs w:val="20"/>
-        </w:rPr>
-        <w:t>(In order to be included in the data set, players must have played a minimum of 10 matches overall or 5 matches on a particular surface. This data was filtered so only players who have recorded data on all three surfaces are present)</w:t>
-      </w:r>
     </w:p>
     <w:p>
       <w:pPr>
@@ -454,15 +468,65 @@
           <w:sz w:val="20"/>
           <w:szCs w:val="20"/>
         </w:rPr>
-        <w:t xml:space="preserve"> available variables</w:t>
-      </w:r>
-      <w:r>
-        <w:rPr>
-          <w:rFonts w:asciiTheme="minorHAnsi" w:hAnsiTheme="minorHAnsi" w:cstheme="minorHAnsi"/>
-          <w:sz w:val="20"/>
-          <w:szCs w:val="20"/>
-        </w:rPr>
-        <w:t>. Discuss how they might impact predicting win percentage and which ones might be helpful to use.</w:t>
+        <w:t xml:space="preserve"> available </w:t>
+      </w:r>
+      <w:r>
+        <w:rPr>
+          <w:rFonts w:asciiTheme="minorHAnsi" w:hAnsiTheme="minorHAnsi" w:cstheme="minorHAnsi"/>
+          <w:sz w:val="20"/>
+          <w:szCs w:val="20"/>
+        </w:rPr>
+        <w:t xml:space="preserve">quantitative </w:t>
+      </w:r>
+      <w:r>
+        <w:rPr>
+          <w:rFonts w:asciiTheme="minorHAnsi" w:hAnsiTheme="minorHAnsi" w:cstheme="minorHAnsi"/>
+          <w:sz w:val="20"/>
+          <w:szCs w:val="20"/>
+        </w:rPr>
+        <w:t>variables</w:t>
+      </w:r>
+      <w:r>
+        <w:rPr>
+          <w:rFonts w:asciiTheme="minorHAnsi" w:hAnsiTheme="minorHAnsi" w:cstheme="minorHAnsi"/>
+          <w:sz w:val="20"/>
+          <w:szCs w:val="20"/>
+        </w:rPr>
+        <w:t>.</w:t>
+      </w:r>
+      <w:r>
+        <w:rPr>
+          <w:rFonts w:asciiTheme="minorHAnsi" w:hAnsiTheme="minorHAnsi" w:cstheme="minorHAnsi"/>
+          <w:sz w:val="20"/>
+          <w:szCs w:val="20"/>
+        </w:rPr>
+        <w:t xml:space="preserve"> Discuss what type of association each one of these variables might have on a player’s win percentage.</w:t>
+      </w:r>
+      <w:r>
+        <w:rPr>
+          <w:rFonts w:asciiTheme="minorHAnsi" w:hAnsiTheme="minorHAnsi" w:cstheme="minorHAnsi"/>
+          <w:sz w:val="20"/>
+          <w:szCs w:val="20"/>
+        </w:rPr>
+        <w:t xml:space="preserve"> </w:t>
+      </w:r>
+      <w:proofErr w:type="gramStart"/>
+      <w:r>
+        <w:rPr>
+          <w:rFonts w:asciiTheme="minorHAnsi" w:hAnsiTheme="minorHAnsi" w:cstheme="minorHAnsi"/>
+          <w:sz w:val="20"/>
+          <w:szCs w:val="20"/>
+        </w:rPr>
+        <w:t>All of</w:t>
+      </w:r>
+      <w:proofErr w:type="gramEnd"/>
+      <w:r>
+        <w:rPr>
+          <w:rFonts w:asciiTheme="minorHAnsi" w:hAnsiTheme="minorHAnsi" w:cstheme="minorHAnsi"/>
+          <w:sz w:val="20"/>
+          <w:szCs w:val="20"/>
+        </w:rPr>
+        <w:t xml:space="preserve"> the variables below are for each individual surface.</w:t>
       </w:r>
     </w:p>
     <w:p>
@@ -580,106 +644,6 @@
                 <w:sz w:val="20"/>
                 <w:szCs w:val="20"/>
               </w:rPr>
-              <w:t>Player</w:t>
-            </w:r>
-          </w:p>
-        </w:tc>
-        <w:tc>
-          <w:tcPr>
-            <w:tcW w:w="6458" w:type="dxa"/>
-          </w:tcPr>
-          <w:p>
-            <w:pPr>
-              <w:pStyle w:val="ListParagraph"/>
-              <w:ind w:left="0"/>
-              <w:rPr>
-                <w:rFonts w:asciiTheme="minorHAnsi" w:hAnsiTheme="minorHAnsi" w:cstheme="minorHAnsi"/>
-                <w:sz w:val="20"/>
-                <w:szCs w:val="20"/>
-              </w:rPr>
-            </w:pPr>
-            <w:r>
-              <w:rPr>
-                <w:rFonts w:asciiTheme="minorHAnsi" w:hAnsiTheme="minorHAnsi" w:cstheme="minorHAnsi"/>
-                <w:sz w:val="20"/>
-                <w:szCs w:val="20"/>
-              </w:rPr>
-              <w:t>The name of the player</w:t>
-            </w:r>
-          </w:p>
-        </w:tc>
-      </w:tr>
-      <w:tr>
-        <w:tc>
-          <w:tcPr>
-            <w:tcW w:w="2975" w:type="dxa"/>
-          </w:tcPr>
-          <w:p>
-            <w:pPr>
-              <w:pStyle w:val="ListParagraph"/>
-              <w:ind w:left="0"/>
-              <w:rPr>
-                <w:rFonts w:asciiTheme="minorHAnsi" w:hAnsiTheme="minorHAnsi" w:cstheme="minorHAnsi"/>
-                <w:sz w:val="20"/>
-                <w:szCs w:val="20"/>
-              </w:rPr>
-            </w:pPr>
-            <w:r>
-              <w:rPr>
-                <w:rFonts w:asciiTheme="minorHAnsi" w:hAnsiTheme="minorHAnsi" w:cstheme="minorHAnsi"/>
-                <w:sz w:val="20"/>
-                <w:szCs w:val="20"/>
-              </w:rPr>
-              <w:t>Surface</w:t>
-            </w:r>
-          </w:p>
-        </w:tc>
-        <w:tc>
-          <w:tcPr>
-            <w:tcW w:w="6458" w:type="dxa"/>
-          </w:tcPr>
-          <w:p>
-            <w:pPr>
-              <w:pStyle w:val="ListParagraph"/>
-              <w:ind w:left="0"/>
-              <w:rPr>
-                <w:rFonts w:asciiTheme="minorHAnsi" w:hAnsiTheme="minorHAnsi" w:cstheme="minorHAnsi"/>
-                <w:sz w:val="20"/>
-                <w:szCs w:val="20"/>
-              </w:rPr>
-            </w:pPr>
-            <w:r>
-              <w:rPr>
-                <w:rFonts w:asciiTheme="minorHAnsi" w:hAnsiTheme="minorHAnsi" w:cstheme="minorHAnsi"/>
-                <w:sz w:val="20"/>
-                <w:szCs w:val="20"/>
-              </w:rPr>
-              <w:t>The surface of the tennis court</w:t>
-            </w:r>
-          </w:p>
-        </w:tc>
-      </w:tr>
-      <w:tr>
-        <w:tc>
-          <w:tcPr>
-            <w:tcW w:w="2975" w:type="dxa"/>
-          </w:tcPr>
-          <w:p>
-            <w:pPr>
-              <w:pStyle w:val="ListParagraph"/>
-              <w:ind w:left="0"/>
-              <w:rPr>
-                <w:rFonts w:asciiTheme="minorHAnsi" w:hAnsiTheme="minorHAnsi" w:cstheme="minorHAnsi"/>
-                <w:sz w:val="20"/>
-                <w:szCs w:val="20"/>
-              </w:rPr>
-            </w:pPr>
-            <w:r>
-              <w:rPr>
-                <w:rFonts w:asciiTheme="minorHAnsi" w:hAnsiTheme="minorHAnsi" w:cstheme="minorHAnsi"/>
-                <w:sz w:val="20"/>
-                <w:szCs w:val="20"/>
-              </w:rPr>
               <w:t>Matches</w:t>
             </w:r>
           </w:p>
@@ -724,7 +688,6 @@
                 <w:szCs w:val="20"/>
               </w:rPr>
             </w:pPr>
-            <w:proofErr w:type="spellStart"/>
             <w:r>
               <w:rPr>
                 <w:rFonts w:asciiTheme="minorHAnsi" w:hAnsiTheme="minorHAnsi" w:cstheme="minorHAnsi"/>
@@ -733,7 +696,6 @@
               </w:rPr>
               <w:t>EloRank</w:t>
             </w:r>
-            <w:proofErr w:type="spellEnd"/>
           </w:p>
         </w:tc>
         <w:tc>
@@ -783,7 +745,15 @@
                 <w:sz w:val="20"/>
                 <w:szCs w:val="20"/>
               </w:rPr>
-              <w:t>WinPercentage</w:t>
+              <w:t>WinP</w:t>
+            </w:r>
+            <w:r>
+              <w:rPr>
+                <w:rFonts w:asciiTheme="minorHAnsi" w:hAnsiTheme="minorHAnsi" w:cstheme="minorHAnsi"/>
+                <w:sz w:val="20"/>
+                <w:szCs w:val="20"/>
+              </w:rPr>
+              <w:t>ct</w:t>
             </w:r>
             <w:proofErr w:type="spellEnd"/>
           </w:p>
@@ -828,16 +798,14 @@
                 <w:szCs w:val="20"/>
               </w:rPr>
             </w:pPr>
-            <w:proofErr w:type="spellStart"/>
             <w:r>
               <w:rPr>
                 <w:rFonts w:asciiTheme="minorHAnsi" w:hAnsiTheme="minorHAnsi" w:cstheme="minorHAnsi"/>
                 <w:sz w:val="20"/>
                 <w:szCs w:val="20"/>
               </w:rPr>
-              <w:t>DoubleFaultPercentage</w:t>
+              <w:t>DoubleFP</w:t>
             </w:r>
-            <w:proofErr w:type="spellEnd"/>
           </w:p>
         </w:tc>
         <w:tc>
@@ -880,16 +848,14 @@
                 <w:szCs w:val="20"/>
               </w:rPr>
             </w:pPr>
-            <w:proofErr w:type="spellStart"/>
             <w:r>
               <w:rPr>
                 <w:rFonts w:asciiTheme="minorHAnsi" w:hAnsiTheme="minorHAnsi" w:cstheme="minorHAnsi"/>
                 <w:sz w:val="20"/>
                 <w:szCs w:val="20"/>
               </w:rPr>
-              <w:t>ReturnPointsWonPercentage</w:t>
+              <w:t>ReturnPWP</w:t>
             </w:r>
-            <w:proofErr w:type="spellEnd"/>
           </w:p>
         </w:tc>
         <w:tc>
@@ -932,16 +898,22 @@
                 <w:szCs w:val="20"/>
               </w:rPr>
             </w:pPr>
-            <w:proofErr w:type="spellStart"/>
             <w:r>
               <w:rPr>
                 <w:rFonts w:asciiTheme="minorHAnsi" w:hAnsiTheme="minorHAnsi" w:cstheme="minorHAnsi"/>
                 <w:sz w:val="20"/>
                 <w:szCs w:val="20"/>
               </w:rPr>
-              <w:t>AcesPerDoubleFault</w:t>
+              <w:t>AcesP</w:t>
             </w:r>
-            <w:proofErr w:type="spellEnd"/>
+            <w:r>
+              <w:rPr>
+                <w:rFonts w:asciiTheme="minorHAnsi" w:hAnsiTheme="minorHAnsi" w:cstheme="minorHAnsi"/>
+                <w:sz w:val="20"/>
+                <w:szCs w:val="20"/>
+              </w:rPr>
+              <w:t>DF</w:t>
+            </w:r>
           </w:p>
         </w:tc>
         <w:tc>
@@ -973,6 +945,7 @@
     <w:p>
       <w:pPr>
         <w:ind w:left="720"/>
+        <w:contextualSpacing/>
         <w:rPr>
           <w:rFonts w:asciiTheme="minorHAnsi" w:hAnsiTheme="minorHAnsi" w:cstheme="minorHAnsi"/>
           <w:color w:val="FF0000"/>
@@ -984,6 +957,7 @@
     <w:p>
       <w:pPr>
         <w:ind w:left="720"/>
+        <w:contextualSpacing/>
         <w:rPr>
           <w:rFonts w:asciiTheme="minorHAnsi" w:hAnsiTheme="minorHAnsi" w:cstheme="minorHAnsi"/>
           <w:color w:val="FF0000"/>
@@ -995,6 +969,7 @@
     <w:p>
       <w:pPr>
         <w:ind w:left="720"/>
+        <w:contextualSpacing/>
         <w:rPr>
           <w:rFonts w:asciiTheme="minorHAnsi" w:hAnsiTheme="minorHAnsi" w:cstheme="minorHAnsi"/>
           <w:color w:val="FF0000"/>
@@ -1006,28 +981,7 @@
     <w:p>
       <w:pPr>
         <w:ind w:left="720"/>
-        <w:rPr>
-          <w:rFonts w:asciiTheme="minorHAnsi" w:hAnsiTheme="minorHAnsi" w:cstheme="minorHAnsi"/>
-          <w:color w:val="FF0000"/>
-          <w:sz w:val="20"/>
-          <w:szCs w:val="20"/>
-        </w:rPr>
-      </w:pPr>
-    </w:p>
-    <w:p>
-      <w:pPr>
-        <w:ind w:left="720"/>
-        <w:rPr>
-          <w:rFonts w:asciiTheme="minorHAnsi" w:hAnsiTheme="minorHAnsi" w:cstheme="minorHAnsi"/>
-          <w:color w:val="FF0000"/>
-          <w:sz w:val="20"/>
-          <w:szCs w:val="20"/>
-        </w:rPr>
-      </w:pPr>
-    </w:p>
-    <w:p>
-      <w:pPr>
-        <w:ind w:left="720"/>
+        <w:contextualSpacing/>
         <w:rPr>
           <w:rFonts w:asciiTheme="minorHAnsi" w:hAnsiTheme="minorHAnsi" w:cstheme="minorHAnsi"/>
           <w:color w:val="FF0000"/>
@@ -1055,360 +1009,216 @@
           <w:sz w:val="20"/>
           <w:szCs w:val="18"/>
         </w:rPr>
-        <w:lastRenderedPageBreak/>
-        <w:t>Below is a table of the characteristics of different court surfaces and how they benefit certain types of players. Think about which variables might benefit from an interaction term with surface.</w:t>
-      </w:r>
-    </w:p>
-    <w:p>
-      <w:pPr>
-        <w:pStyle w:val="Caption"/>
-        <w:keepNext/>
-      </w:pPr>
-      <w:r>
-        <w:t xml:space="preserve">Table </w:t>
-      </w:r>
-      <w:r>
-        <w:fldChar w:fldCharType="begin"/>
-      </w:r>
-      <w:r>
-        <w:instrText xml:space="preserve"> SEQ Table \* ARABIC </w:instrText>
-      </w:r>
-      <w:r>
-        <w:fldChar w:fldCharType="separate"/>
-      </w:r>
-      <w:r>
-        <w:rPr>
+        <w:t xml:space="preserve">Below is a </w:t>
+      </w:r>
+      <w:r>
+        <w:rPr>
+          <w:rFonts w:asciiTheme="minorHAnsi" w:hAnsiTheme="minorHAnsi"/>
+          <w:sz w:val="20"/>
+          <w:szCs w:val="18"/>
+        </w:rPr>
+        <w:t xml:space="preserve">model fitted with only the quantitative variables. Interpret the </w:t>
+      </w:r>
+      <w:r>
+        <w:rPr>
+          <w:rFonts w:asciiTheme="minorHAnsi" w:hAnsiTheme="minorHAnsi"/>
+          <w:sz w:val="20"/>
+          <w:szCs w:val="18"/>
+        </w:rPr>
+        <w:t>EloRank and ReturnPWP coefficients</w:t>
+      </w:r>
+      <w:r>
+        <w:rPr>
+          <w:rFonts w:asciiTheme="minorHAnsi" w:hAnsiTheme="minorHAnsi"/>
+          <w:sz w:val="20"/>
+          <w:szCs w:val="18"/>
+        </w:rPr>
+        <w:t xml:space="preserve"> and the R-sq</w:t>
+      </w:r>
+      <w:r>
+        <w:rPr>
+          <w:rFonts w:asciiTheme="minorHAnsi" w:hAnsiTheme="minorHAnsi"/>
+          <w:sz w:val="20"/>
+          <w:szCs w:val="18"/>
+        </w:rPr>
+        <w:t xml:space="preserve"> </w:t>
+      </w:r>
+      <w:r>
+        <w:rPr>
+          <w:rFonts w:asciiTheme="minorHAnsi" w:hAnsiTheme="minorHAnsi"/>
+          <w:sz w:val="20"/>
+          <w:szCs w:val="18"/>
+        </w:rPr>
+        <w:t>value</w:t>
+      </w:r>
+      <w:r>
+        <w:rPr>
+          <w:rFonts w:asciiTheme="minorHAnsi" w:hAnsiTheme="minorHAnsi"/>
+          <w:sz w:val="20"/>
+          <w:szCs w:val="18"/>
+        </w:rPr>
+        <w:t>.</w:t>
+      </w:r>
+    </w:p>
+    <w:p>
+      <w:pPr>
+        <w:pStyle w:val="ListParagraph"/>
+        <w:rPr>
+          <w:rStyle w:val="Heading1Char"/>
+          <w:rFonts w:ascii="Segoe UI" w:hAnsi="Segoe UI" w:cs="Segoe UI"/>
+          <w:color w:val="000000"/>
+          <w:sz w:val="18"/>
+          <w:szCs w:val="18"/>
+          <w:shd w:val="clear" w:color="auto" w:fill="FFFFFF"/>
+        </w:rPr>
+      </w:pPr>
+      <w:r>
+        <w:rPr>
+          <w:rStyle w:val="wacimagecontainer"/>
+          <w:rFonts w:ascii="Segoe UI" w:hAnsi="Segoe UI" w:cs="Segoe UI"/>
           <w:noProof/>
-        </w:rPr>
-        <w:t>3</w:t>
-      </w:r>
-      <w:r>
-        <w:rPr>
+          <w:color w:val="000000"/>
+          <w:sz w:val="18"/>
+          <w:szCs w:val="18"/>
+          <w:shd w:val="clear" w:color="auto" w:fill="FFFFFF"/>
+        </w:rPr>
+        <w:drawing>
+          <wp:anchor distT="0" distB="0" distL="114300" distR="114300" simplePos="0" relativeHeight="251660288" behindDoc="1" locked="0" layoutInCell="1" allowOverlap="1" wp14:anchorId="2EE8B1B9" wp14:editId="7003B312">
+            <wp:simplePos x="0" y="0"/>
+            <wp:positionH relativeFrom="column">
+              <wp:posOffset>2362835</wp:posOffset>
+            </wp:positionH>
+            <wp:positionV relativeFrom="paragraph">
+              <wp:posOffset>86360</wp:posOffset>
+            </wp:positionV>
+            <wp:extent cx="2095500" cy="1257300"/>
+            <wp:effectExtent l="0" t="0" r="0" b="0"/>
+            <wp:wrapNone/>
+            <wp:docPr id="85953376" name="Picture 2" descr="A close-up of a graph&#10;&#10;Description automatically generated"/>
+            <wp:cNvGraphicFramePr>
+              <a:graphicFrameLocks xmlns:a="http://schemas.openxmlformats.org/drawingml/2006/main" noChangeAspect="1"/>
+            </wp:cNvGraphicFramePr>
+            <a:graphic xmlns:a="http://schemas.openxmlformats.org/drawingml/2006/main">
+              <a:graphicData uri="http://schemas.openxmlformats.org/drawingml/2006/picture">
+                <pic:pic xmlns:pic="http://schemas.openxmlformats.org/drawingml/2006/picture">
+                  <pic:nvPicPr>
+                    <pic:cNvPr id="0" name="Picture 3" descr="A close-up of a graph&#10;&#10;Description automatically generated"/>
+                    <pic:cNvPicPr>
+                      <a:picLocks noChangeAspect="1" noChangeArrowheads="1"/>
+                    </pic:cNvPicPr>
+                  </pic:nvPicPr>
+                  <pic:blipFill>
+                    <a:blip r:embed="rId11" cstate="print">
+                      <a:extLst>
+                        <a:ext uri="{28A0092B-C50C-407E-A947-70E740481C1C}">
+                          <a14:useLocalDpi xmlns:a14="http://schemas.microsoft.com/office/drawing/2010/main" val="0"/>
+                        </a:ext>
+                      </a:extLst>
+                    </a:blip>
+                    <a:srcRect/>
+                    <a:stretch>
+                      <a:fillRect/>
+                    </a:stretch>
+                  </pic:blipFill>
+                  <pic:spPr bwMode="auto">
+                    <a:xfrm>
+                      <a:off x="0" y="0"/>
+                      <a:ext cx="2095500" cy="1257300"/>
+                    </a:xfrm>
+                    <a:prstGeom prst="rect">
+                      <a:avLst/>
+                    </a:prstGeom>
+                    <a:noFill/>
+                    <a:ln>
+                      <a:noFill/>
+                    </a:ln>
+                  </pic:spPr>
+                </pic:pic>
+              </a:graphicData>
+            </a:graphic>
+            <wp14:sizeRelH relativeFrom="page">
+              <wp14:pctWidth>0</wp14:pctWidth>
+            </wp14:sizeRelH>
+            <wp14:sizeRelV relativeFrom="page">
+              <wp14:pctHeight>0</wp14:pctHeight>
+            </wp14:sizeRelV>
+          </wp:anchor>
+        </w:drawing>
+      </w:r>
+      <w:r>
+        <w:rPr>
+          <w:rStyle w:val="wacimagecontainer"/>
+          <w:rFonts w:ascii="Segoe UI" w:hAnsi="Segoe UI" w:cs="Segoe UI"/>
           <w:noProof/>
-        </w:rPr>
-        <w:fldChar w:fldCharType="end"/>
-      </w:r>
-      <w:r>
-        <w:t>: Characteristics of Court Surfaces</w:t>
-      </w:r>
-    </w:p>
-    <w:tbl>
-      <w:tblPr>
-        <w:tblStyle w:val="TableGrid"/>
-        <w:tblpPr w:leftFromText="180" w:rightFromText="180" w:vertAnchor="text" w:horzAnchor="page" w:tblpX="2161" w:tblpY="153"/>
-        <w:tblW w:w="9425" w:type="dxa"/>
-        <w:tblLook w:val="04A0" w:firstRow="1" w:lastRow="0" w:firstColumn="1" w:lastColumn="0" w:noHBand="0" w:noVBand="1"/>
-      </w:tblPr>
-      <w:tblGrid>
-        <w:gridCol w:w="2959"/>
-        <w:gridCol w:w="3281"/>
-        <w:gridCol w:w="3185"/>
-      </w:tblGrid>
-      <w:tr>
-        <w:trPr>
-          <w:trHeight w:val="266"/>
-        </w:trPr>
-        <w:tc>
-          <w:tcPr>
-            <w:tcW w:w="2959" w:type="dxa"/>
-          </w:tcPr>
-          <w:p>
-            <w:pPr>
-              <w:rPr>
-                <w:rFonts w:asciiTheme="minorHAnsi" w:hAnsiTheme="minorHAnsi" w:cstheme="minorHAnsi"/>
-                <w:sz w:val="20"/>
-                <w:szCs w:val="20"/>
-              </w:rPr>
-            </w:pPr>
-            <w:r>
-              <w:rPr>
-                <w:rFonts w:asciiTheme="minorHAnsi" w:hAnsiTheme="minorHAnsi" w:cstheme="minorHAnsi"/>
-                <w:sz w:val="20"/>
-                <w:szCs w:val="20"/>
-              </w:rPr>
-              <w:t>Surface</w:t>
-            </w:r>
-          </w:p>
-        </w:tc>
-        <w:tc>
-          <w:tcPr>
-            <w:tcW w:w="3281" w:type="dxa"/>
-          </w:tcPr>
-          <w:p>
-            <w:pPr>
-              <w:rPr>
-                <w:rFonts w:asciiTheme="minorHAnsi" w:hAnsiTheme="minorHAnsi" w:cstheme="minorHAnsi"/>
-                <w:sz w:val="20"/>
-                <w:szCs w:val="20"/>
-              </w:rPr>
-            </w:pPr>
-            <w:r>
-              <w:rPr>
-                <w:rFonts w:asciiTheme="minorHAnsi" w:hAnsiTheme="minorHAnsi" w:cstheme="minorHAnsi"/>
-                <w:sz w:val="20"/>
-                <w:szCs w:val="20"/>
-              </w:rPr>
-              <w:t>Characteristics</w:t>
-            </w:r>
-          </w:p>
-        </w:tc>
-        <w:tc>
-          <w:tcPr>
-            <w:tcW w:w="3185" w:type="dxa"/>
-          </w:tcPr>
-          <w:p>
-            <w:pPr>
-              <w:rPr>
-                <w:rFonts w:asciiTheme="minorHAnsi" w:hAnsiTheme="minorHAnsi" w:cstheme="minorHAnsi"/>
-                <w:sz w:val="20"/>
-                <w:szCs w:val="20"/>
-              </w:rPr>
-            </w:pPr>
-            <w:r>
-              <w:rPr>
-                <w:rFonts w:asciiTheme="minorHAnsi" w:hAnsiTheme="minorHAnsi" w:cstheme="minorHAnsi"/>
-                <w:sz w:val="20"/>
-                <w:szCs w:val="20"/>
-              </w:rPr>
-              <w:t>Best for</w:t>
-            </w:r>
-          </w:p>
-        </w:tc>
-      </w:tr>
-      <w:tr>
-        <w:trPr>
-          <w:trHeight w:val="245"/>
-        </w:trPr>
-        <w:tc>
-          <w:tcPr>
-            <w:tcW w:w="2959" w:type="dxa"/>
-          </w:tcPr>
-          <w:p>
-            <w:pPr>
-              <w:rPr>
-                <w:rFonts w:asciiTheme="minorHAnsi" w:hAnsiTheme="minorHAnsi" w:cstheme="minorHAnsi"/>
-                <w:sz w:val="20"/>
-                <w:szCs w:val="20"/>
-              </w:rPr>
-            </w:pPr>
-            <w:r>
-              <w:rPr>
-                <w:rFonts w:asciiTheme="minorHAnsi" w:hAnsiTheme="minorHAnsi" w:cstheme="minorHAnsi"/>
-                <w:sz w:val="20"/>
-                <w:szCs w:val="20"/>
-              </w:rPr>
-              <w:t>Clay</w:t>
-            </w:r>
-          </w:p>
-        </w:tc>
-        <w:tc>
-          <w:tcPr>
-            <w:tcW w:w="3281" w:type="dxa"/>
-          </w:tcPr>
-          <w:p>
-            <w:pPr>
-              <w:rPr>
-                <w:rFonts w:asciiTheme="minorHAnsi" w:hAnsiTheme="minorHAnsi" w:cstheme="minorHAnsi"/>
-                <w:sz w:val="20"/>
-                <w:szCs w:val="20"/>
-              </w:rPr>
-            </w:pPr>
-            <w:r>
-              <w:rPr>
-                <w:rFonts w:asciiTheme="minorHAnsi" w:hAnsiTheme="minorHAnsi" w:cstheme="minorHAnsi"/>
-                <w:sz w:val="20"/>
-                <w:szCs w:val="20"/>
-              </w:rPr>
-              <w:t>Slow, High bounce</w:t>
-            </w:r>
-          </w:p>
-        </w:tc>
-        <w:tc>
-          <w:tcPr>
-            <w:tcW w:w="3185" w:type="dxa"/>
-          </w:tcPr>
-          <w:p>
-            <w:pPr>
-              <w:rPr>
-                <w:rFonts w:asciiTheme="minorHAnsi" w:hAnsiTheme="minorHAnsi" w:cstheme="minorHAnsi"/>
-                <w:sz w:val="20"/>
-                <w:szCs w:val="20"/>
-              </w:rPr>
-            </w:pPr>
-            <w:r>
-              <w:rPr>
-                <w:rFonts w:asciiTheme="minorHAnsi" w:hAnsiTheme="minorHAnsi" w:cstheme="minorHAnsi"/>
-                <w:sz w:val="20"/>
-                <w:szCs w:val="20"/>
-              </w:rPr>
-              <w:t>Baseline players, Drop shots</w:t>
-            </w:r>
-          </w:p>
-        </w:tc>
-      </w:tr>
-      <w:tr>
-        <w:trPr>
-          <w:trHeight w:val="266"/>
-        </w:trPr>
-        <w:tc>
-          <w:tcPr>
-            <w:tcW w:w="2959" w:type="dxa"/>
-          </w:tcPr>
-          <w:p>
-            <w:pPr>
-              <w:rPr>
-                <w:rFonts w:asciiTheme="minorHAnsi" w:hAnsiTheme="minorHAnsi" w:cstheme="minorHAnsi"/>
-                <w:sz w:val="20"/>
-                <w:szCs w:val="20"/>
-              </w:rPr>
-            </w:pPr>
-            <w:r>
-              <w:rPr>
-                <w:rFonts w:asciiTheme="minorHAnsi" w:hAnsiTheme="minorHAnsi" w:cstheme="minorHAnsi"/>
-                <w:sz w:val="20"/>
-                <w:szCs w:val="20"/>
-              </w:rPr>
-              <w:t>Grass</w:t>
-            </w:r>
-          </w:p>
-        </w:tc>
-        <w:tc>
-          <w:tcPr>
-            <w:tcW w:w="3281" w:type="dxa"/>
-          </w:tcPr>
-          <w:p>
-            <w:pPr>
-              <w:rPr>
-                <w:rFonts w:asciiTheme="minorHAnsi" w:hAnsiTheme="minorHAnsi" w:cstheme="minorHAnsi"/>
-                <w:sz w:val="20"/>
-                <w:szCs w:val="20"/>
-              </w:rPr>
-            </w:pPr>
-            <w:r>
-              <w:rPr>
-                <w:rFonts w:asciiTheme="minorHAnsi" w:hAnsiTheme="minorHAnsi" w:cstheme="minorHAnsi"/>
-                <w:sz w:val="20"/>
-                <w:szCs w:val="20"/>
-              </w:rPr>
-              <w:t>Fast, Low bounce</w:t>
-            </w:r>
-          </w:p>
-        </w:tc>
-        <w:tc>
-          <w:tcPr>
-            <w:tcW w:w="3185" w:type="dxa"/>
-          </w:tcPr>
-          <w:p>
-            <w:pPr>
-              <w:rPr>
-                <w:rFonts w:asciiTheme="minorHAnsi" w:hAnsiTheme="minorHAnsi" w:cstheme="minorHAnsi"/>
-                <w:sz w:val="20"/>
-                <w:szCs w:val="20"/>
-              </w:rPr>
-            </w:pPr>
-            <w:r>
-              <w:rPr>
-                <w:rFonts w:asciiTheme="minorHAnsi" w:hAnsiTheme="minorHAnsi" w:cstheme="minorHAnsi"/>
-                <w:sz w:val="20"/>
-                <w:szCs w:val="20"/>
-              </w:rPr>
-              <w:t>Serve and volley, Big Servers</w:t>
-            </w:r>
-          </w:p>
-        </w:tc>
-      </w:tr>
-      <w:tr>
-        <w:trPr>
-          <w:trHeight w:val="245"/>
-        </w:trPr>
-        <w:tc>
-          <w:tcPr>
-            <w:tcW w:w="2959" w:type="dxa"/>
-          </w:tcPr>
-          <w:p>
-            <w:pPr>
-              <w:rPr>
-                <w:rFonts w:asciiTheme="minorHAnsi" w:hAnsiTheme="minorHAnsi" w:cstheme="minorHAnsi"/>
-                <w:sz w:val="20"/>
-                <w:szCs w:val="20"/>
-              </w:rPr>
-            </w:pPr>
-            <w:r>
-              <w:rPr>
-                <w:rFonts w:asciiTheme="minorHAnsi" w:hAnsiTheme="minorHAnsi" w:cstheme="minorHAnsi"/>
-                <w:sz w:val="20"/>
-                <w:szCs w:val="20"/>
-              </w:rPr>
-              <w:t>Hard</w:t>
-            </w:r>
-          </w:p>
-        </w:tc>
-        <w:tc>
-          <w:tcPr>
-            <w:tcW w:w="3281" w:type="dxa"/>
-          </w:tcPr>
-          <w:p>
-            <w:pPr>
-              <w:rPr>
-                <w:rFonts w:asciiTheme="minorHAnsi" w:hAnsiTheme="minorHAnsi" w:cstheme="minorHAnsi"/>
-                <w:sz w:val="20"/>
-                <w:szCs w:val="20"/>
-              </w:rPr>
-            </w:pPr>
-            <w:r>
-              <w:rPr>
-                <w:rFonts w:asciiTheme="minorHAnsi" w:hAnsiTheme="minorHAnsi" w:cstheme="minorHAnsi"/>
-                <w:sz w:val="20"/>
-                <w:szCs w:val="20"/>
-              </w:rPr>
-              <w:t>Medium speed, Highest bounce</w:t>
-            </w:r>
-          </w:p>
-        </w:tc>
-        <w:tc>
-          <w:tcPr>
-            <w:tcW w:w="3185" w:type="dxa"/>
-          </w:tcPr>
-          <w:p>
-            <w:pPr>
-              <w:rPr>
-                <w:rFonts w:asciiTheme="minorHAnsi" w:hAnsiTheme="minorHAnsi" w:cstheme="minorHAnsi"/>
-                <w:sz w:val="20"/>
-                <w:szCs w:val="20"/>
-              </w:rPr>
-            </w:pPr>
-            <w:r>
-              <w:rPr>
-                <w:rFonts w:asciiTheme="minorHAnsi" w:hAnsiTheme="minorHAnsi" w:cstheme="minorHAnsi"/>
-                <w:sz w:val="20"/>
-                <w:szCs w:val="20"/>
-              </w:rPr>
-              <w:t xml:space="preserve">Baseline players, </w:t>
-            </w:r>
-            <w:proofErr w:type="gramStart"/>
-            <w:r>
-              <w:rPr>
-                <w:rFonts w:asciiTheme="minorHAnsi" w:hAnsiTheme="minorHAnsi" w:cstheme="minorHAnsi"/>
-                <w:sz w:val="20"/>
-                <w:szCs w:val="20"/>
-              </w:rPr>
-              <w:t>Longer</w:t>
-            </w:r>
-            <w:proofErr w:type="gramEnd"/>
-            <w:r>
-              <w:rPr>
-                <w:rFonts w:asciiTheme="minorHAnsi" w:hAnsiTheme="minorHAnsi" w:cstheme="minorHAnsi"/>
-                <w:sz w:val="20"/>
-                <w:szCs w:val="20"/>
-              </w:rPr>
-              <w:t xml:space="preserve"> rallies</w:t>
-            </w:r>
-          </w:p>
-        </w:tc>
-      </w:tr>
-    </w:tbl>
-    <w:p>
-      <w:pPr>
+          <w:color w:val="000000"/>
+          <w:sz w:val="18"/>
+          <w:szCs w:val="18"/>
+          <w:shd w:val="clear" w:color="auto" w:fill="FFFFFF"/>
+        </w:rPr>
+        <w:drawing>
+          <wp:inline distT="0" distB="0" distL="0" distR="0" wp14:anchorId="5D0E3139" wp14:editId="6EDB5974">
+            <wp:extent cx="1900767" cy="1257300"/>
+            <wp:effectExtent l="0" t="0" r="4445" b="0"/>
+            <wp:docPr id="957246712" name="Picture 1" descr="A screenshot of a computer&#10;&#10;Description automatically generated"/>
+            <wp:cNvGraphicFramePr>
+              <a:graphicFrameLocks xmlns:a="http://schemas.openxmlformats.org/drawingml/2006/main" noChangeAspect="1"/>
+            </wp:cNvGraphicFramePr>
+            <a:graphic xmlns:a="http://schemas.openxmlformats.org/drawingml/2006/main">
+              <a:graphicData uri="http://schemas.openxmlformats.org/drawingml/2006/picture">
+                <pic:pic xmlns:pic="http://schemas.openxmlformats.org/drawingml/2006/picture">
+                  <pic:nvPicPr>
+                    <pic:cNvPr id="0" name="Picture 1" descr="A screenshot of a computer&#10;&#10;Description automatically generated"/>
+                    <pic:cNvPicPr>
+                      <a:picLocks noChangeAspect="1" noChangeArrowheads="1"/>
+                    </pic:cNvPicPr>
+                  </pic:nvPicPr>
+                  <pic:blipFill>
+                    <a:blip r:embed="rId12" cstate="print">
+                      <a:extLst>
+                        <a:ext uri="{28A0092B-C50C-407E-A947-70E740481C1C}">
+                          <a14:useLocalDpi xmlns:a14="http://schemas.microsoft.com/office/drawing/2010/main" val="0"/>
+                        </a:ext>
+                      </a:extLst>
+                    </a:blip>
+                    <a:srcRect/>
+                    <a:stretch>
+                      <a:fillRect/>
+                    </a:stretch>
+                  </pic:blipFill>
+                  <pic:spPr bwMode="auto">
+                    <a:xfrm>
+                      <a:off x="0" y="0"/>
+                      <a:ext cx="1900767" cy="1257300"/>
+                    </a:xfrm>
+                    <a:prstGeom prst="rect">
+                      <a:avLst/>
+                    </a:prstGeom>
+                    <a:noFill/>
+                    <a:ln>
+                      <a:noFill/>
+                    </a:ln>
+                  </pic:spPr>
+                </pic:pic>
+              </a:graphicData>
+            </a:graphic>
+          </wp:inline>
+        </w:drawing>
+      </w:r>
+      <w:r>
+        <w:rPr>
+          <w:rStyle w:val="Heading1Char"/>
+          <w:rFonts w:ascii="Segoe UI" w:hAnsi="Segoe UI" w:cs="Segoe UI"/>
+          <w:color w:val="000000"/>
+          <w:sz w:val="18"/>
+          <w:szCs w:val="18"/>
+          <w:shd w:val="clear" w:color="auto" w:fill="FFFFFF"/>
+        </w:rPr>
+        <w:t xml:space="preserve"> </w:t>
+      </w:r>
+    </w:p>
+    <w:p>
+      <w:pPr>
+        <w:pStyle w:val="ListParagraph"/>
         <w:rPr>
           <w:rFonts w:asciiTheme="minorHAnsi" w:hAnsiTheme="minorHAnsi" w:cstheme="minorHAnsi"/>
           <w:color w:val="FF0000"/>
@@ -1419,6 +1229,7 @@
     </w:p>
     <w:p>
       <w:pPr>
+        <w:pStyle w:val="ListParagraph"/>
         <w:rPr>
           <w:rFonts w:asciiTheme="minorHAnsi" w:hAnsiTheme="minorHAnsi" w:cstheme="minorHAnsi"/>
           <w:color w:val="FF0000"/>
@@ -1429,55 +1240,11 @@
     </w:p>
     <w:p>
       <w:pPr>
-        <w:rPr>
-          <w:rFonts w:asciiTheme="minorHAnsi" w:hAnsiTheme="minorHAnsi" w:cstheme="minorHAnsi"/>
-          <w:color w:val="FF0000"/>
-          <w:sz w:val="20"/>
-          <w:szCs w:val="20"/>
-        </w:rPr>
-      </w:pPr>
-    </w:p>
-    <w:p>
-      <w:pPr>
-        <w:ind w:left="720"/>
-        <w:rPr>
-          <w:rFonts w:asciiTheme="minorHAnsi" w:hAnsiTheme="minorHAnsi" w:cstheme="minorHAnsi"/>
-          <w:color w:val="FF0000"/>
-          <w:sz w:val="20"/>
-          <w:szCs w:val="20"/>
-        </w:rPr>
-      </w:pPr>
-    </w:p>
-    <w:p>
-      <w:pPr>
-        <w:ind w:left="720"/>
-        <w:rPr>
-          <w:rFonts w:asciiTheme="minorHAnsi" w:hAnsiTheme="minorHAnsi" w:cstheme="minorHAnsi"/>
-          <w:color w:val="FF0000"/>
-          <w:sz w:val="20"/>
-          <w:szCs w:val="20"/>
-        </w:rPr>
-      </w:pPr>
-    </w:p>
-    <w:p>
-      <w:pPr>
-        <w:ind w:left="720"/>
-        <w:rPr>
-          <w:rFonts w:asciiTheme="minorHAnsi" w:hAnsiTheme="minorHAnsi" w:cstheme="minorHAnsi"/>
-          <w:color w:val="FF0000"/>
-          <w:sz w:val="20"/>
-          <w:szCs w:val="20"/>
-        </w:rPr>
-      </w:pPr>
-    </w:p>
-    <w:p>
-      <w:pPr>
-        <w:ind w:left="720"/>
-        <w:rPr>
-          <w:rFonts w:asciiTheme="minorHAnsi" w:hAnsiTheme="minorHAnsi" w:cstheme="minorHAnsi"/>
-          <w:color w:val="FF0000"/>
-          <w:sz w:val="20"/>
-          <w:szCs w:val="20"/>
+        <w:pStyle w:val="ListParagraph"/>
+        <w:rPr>
+          <w:rFonts w:asciiTheme="minorHAnsi" w:hAnsiTheme="minorHAnsi"/>
+          <w:sz w:val="20"/>
+          <w:szCs w:val="18"/>
         </w:rPr>
       </w:pPr>
     </w:p>
@@ -1500,7 +1267,48 @@
           <w:sz w:val="20"/>
           <w:szCs w:val="20"/>
         </w:rPr>
-        <w:t>Write the equation for our multiple linear regression model.</w:t>
+        <w:lastRenderedPageBreak/>
+        <w:t>Below is a model fitted including the categorical surface variable. Interpret the</w:t>
+      </w:r>
+      <w:r>
+        <w:rPr>
+          <w:rFonts w:asciiTheme="minorHAnsi" w:hAnsiTheme="minorHAnsi" w:cstheme="minorHAnsi"/>
+          <w:sz w:val="20"/>
+          <w:szCs w:val="20"/>
+        </w:rPr>
+        <w:t xml:space="preserve"> grass and </w:t>
+      </w:r>
+      <w:r>
+        <w:rPr>
+          <w:rFonts w:asciiTheme="minorHAnsi" w:hAnsiTheme="minorHAnsi" w:cstheme="minorHAnsi"/>
+          <w:sz w:val="20"/>
+          <w:szCs w:val="20"/>
+        </w:rPr>
+        <w:t>hard</w:t>
+      </w:r>
+      <w:r>
+        <w:rPr>
+          <w:rFonts w:asciiTheme="minorHAnsi" w:hAnsiTheme="minorHAnsi" w:cstheme="minorHAnsi"/>
+          <w:sz w:val="20"/>
+          <w:szCs w:val="20"/>
+        </w:rPr>
+        <w:t xml:space="preserve"> </w:t>
+      </w:r>
+      <w:r>
+        <w:rPr>
+          <w:rFonts w:asciiTheme="minorHAnsi" w:hAnsiTheme="minorHAnsi" w:cstheme="minorHAnsi"/>
+          <w:sz w:val="20"/>
+          <w:szCs w:val="20"/>
+        </w:rPr>
+        <w:t xml:space="preserve">coefficients and </w:t>
+      </w:r>
+      <w:r>
+        <w:rPr>
+          <w:rFonts w:asciiTheme="minorHAnsi" w:hAnsiTheme="minorHAnsi" w:cstheme="minorHAnsi"/>
+          <w:sz w:val="20"/>
+          <w:szCs w:val="20"/>
+        </w:rPr>
+        <w:t>compare the R-Sq value to the R-sq(adj) value.</w:t>
       </w:r>
     </w:p>
     <w:p>
@@ -1512,12 +1320,145 @@
           <w:szCs w:val="20"/>
         </w:rPr>
       </w:pPr>
+      <w:r>
+        <w:rPr>
+          <w:rStyle w:val="wacimagecontainer"/>
+          <w:rFonts w:ascii="Segoe UI" w:hAnsi="Segoe UI" w:cs="Segoe UI"/>
+          <w:noProof/>
+          <w:color w:val="000000"/>
+          <w:sz w:val="18"/>
+          <w:szCs w:val="18"/>
+          <w:shd w:val="clear" w:color="auto" w:fill="FFFFFF"/>
+        </w:rPr>
+        <w:drawing>
+          <wp:anchor distT="0" distB="0" distL="114300" distR="114300" simplePos="0" relativeHeight="251658240" behindDoc="1" locked="0" layoutInCell="1" allowOverlap="1" wp14:anchorId="4B172004" wp14:editId="5A2764EF">
+            <wp:simplePos x="0" y="0"/>
+            <wp:positionH relativeFrom="column">
+              <wp:posOffset>2469515</wp:posOffset>
+            </wp:positionH>
+            <wp:positionV relativeFrom="paragraph">
+              <wp:posOffset>244729</wp:posOffset>
+            </wp:positionV>
+            <wp:extent cx="2356485" cy="1358900"/>
+            <wp:effectExtent l="0" t="0" r="5715" b="0"/>
+            <wp:wrapNone/>
+            <wp:docPr id="1476461407" name="Picture 4" descr="A close-up of a graph&#10;&#10;Description automatically generated"/>
+            <wp:cNvGraphicFramePr>
+              <a:graphicFrameLocks xmlns:a="http://schemas.openxmlformats.org/drawingml/2006/main" noChangeAspect="1"/>
+            </wp:cNvGraphicFramePr>
+            <a:graphic xmlns:a="http://schemas.openxmlformats.org/drawingml/2006/main">
+              <a:graphicData uri="http://schemas.openxmlformats.org/drawingml/2006/picture">
+                <pic:pic xmlns:pic="http://schemas.openxmlformats.org/drawingml/2006/picture">
+                  <pic:nvPicPr>
+                    <pic:cNvPr id="0" name="Picture 7" descr="A close-up of a graph&#10;&#10;Description automatically generated"/>
+                    <pic:cNvPicPr>
+                      <a:picLocks noChangeAspect="1" noChangeArrowheads="1"/>
+                    </pic:cNvPicPr>
+                  </pic:nvPicPr>
+                  <pic:blipFill>
+                    <a:blip r:embed="rId13">
+                      <a:extLst>
+                        <a:ext uri="{28A0092B-C50C-407E-A947-70E740481C1C}">
+                          <a14:useLocalDpi xmlns:a14="http://schemas.microsoft.com/office/drawing/2010/main" val="0"/>
+                        </a:ext>
+                      </a:extLst>
+                    </a:blip>
+                    <a:srcRect/>
+                    <a:stretch>
+                      <a:fillRect/>
+                    </a:stretch>
+                  </pic:blipFill>
+                  <pic:spPr bwMode="auto">
+                    <a:xfrm>
+                      <a:off x="0" y="0"/>
+                      <a:ext cx="2356485" cy="1358900"/>
+                    </a:xfrm>
+                    <a:prstGeom prst="rect">
+                      <a:avLst/>
+                    </a:prstGeom>
+                    <a:noFill/>
+                    <a:ln>
+                      <a:noFill/>
+                    </a:ln>
+                  </pic:spPr>
+                </pic:pic>
+              </a:graphicData>
+            </a:graphic>
+            <wp14:sizeRelH relativeFrom="page">
+              <wp14:pctWidth>0</wp14:pctWidth>
+            </wp14:sizeRelH>
+            <wp14:sizeRelV relativeFrom="page">
+              <wp14:pctHeight>0</wp14:pctHeight>
+            </wp14:sizeRelV>
+          </wp:anchor>
+        </w:drawing>
+      </w:r>
+      <w:r>
+        <w:rPr>
+          <w:rStyle w:val="wacimagecontainer"/>
+          <w:rFonts w:ascii="Segoe UI" w:hAnsi="Segoe UI" w:cs="Segoe UI"/>
+          <w:noProof/>
+          <w:color w:val="000000"/>
+          <w:sz w:val="18"/>
+          <w:szCs w:val="18"/>
+          <w:shd w:val="clear" w:color="auto" w:fill="FFFFFF"/>
+        </w:rPr>
+        <w:drawing>
+          <wp:inline distT="0" distB="0" distL="0" distR="0" wp14:anchorId="5513ACB5" wp14:editId="6ED574B1">
+            <wp:extent cx="2006600" cy="1689298"/>
+            <wp:effectExtent l="0" t="0" r="0" b="0"/>
+            <wp:docPr id="292784200" name="Picture 3" descr="A screenshot of a graph&#10;&#10;Description automatically generated"/>
+            <wp:cNvGraphicFramePr>
+              <a:graphicFrameLocks xmlns:a="http://schemas.openxmlformats.org/drawingml/2006/main" noChangeAspect="1"/>
+            </wp:cNvGraphicFramePr>
+            <a:graphic xmlns:a="http://schemas.openxmlformats.org/drawingml/2006/main">
+              <a:graphicData uri="http://schemas.openxmlformats.org/drawingml/2006/picture">
+                <pic:pic xmlns:pic="http://schemas.openxmlformats.org/drawingml/2006/picture">
+                  <pic:nvPicPr>
+                    <pic:cNvPr id="0" name="Picture 5" descr="A screenshot of a graph&#10;&#10;Description automatically generated"/>
+                    <pic:cNvPicPr>
+                      <a:picLocks noChangeAspect="1" noChangeArrowheads="1"/>
+                    </pic:cNvPicPr>
+                  </pic:nvPicPr>
+                  <pic:blipFill>
+                    <a:blip r:embed="rId14" cstate="print">
+                      <a:extLst>
+                        <a:ext uri="{28A0092B-C50C-407E-A947-70E740481C1C}">
+                          <a14:useLocalDpi xmlns:a14="http://schemas.microsoft.com/office/drawing/2010/main" val="0"/>
+                        </a:ext>
+                      </a:extLst>
+                    </a:blip>
+                    <a:srcRect/>
+                    <a:stretch>
+                      <a:fillRect/>
+                    </a:stretch>
+                  </pic:blipFill>
+                  <pic:spPr bwMode="auto">
+                    <a:xfrm>
+                      <a:off x="0" y="0"/>
+                      <a:ext cx="2019222" cy="1699924"/>
+                    </a:xfrm>
+                    <a:prstGeom prst="rect">
+                      <a:avLst/>
+                    </a:prstGeom>
+                    <a:noFill/>
+                    <a:ln>
+                      <a:noFill/>
+                    </a:ln>
+                  </pic:spPr>
+                </pic:pic>
+              </a:graphicData>
+            </a:graphic>
+          </wp:inline>
+        </w:drawing>
+      </w:r>
     </w:p>
     <w:p>
       <w:pPr>
         <w:pStyle w:val="ListParagraph"/>
         <w:rPr>
-          <w:rFonts w:asciiTheme="minorHAnsi" w:hAnsiTheme="minorHAnsi" w:cstheme="minorHAnsi"/>
+          <w:rFonts w:asciiTheme="minorHAnsi" w:eastAsia="Times New Roman" w:hAnsiTheme="minorHAnsi" w:cs="system-ui"/>
+          <w:color w:val="FF0000"/>
           <w:sz w:val="20"/>
           <w:szCs w:val="20"/>
         </w:rPr>
@@ -1527,7 +1468,8 @@
       <w:pPr>
         <w:pStyle w:val="ListParagraph"/>
         <w:rPr>
-          <w:rFonts w:asciiTheme="minorHAnsi" w:hAnsiTheme="minorHAnsi" w:cstheme="minorHAnsi"/>
+          <w:rFonts w:asciiTheme="minorHAnsi" w:eastAsia="Times New Roman" w:hAnsiTheme="minorHAnsi" w:cs="system-ui"/>
+          <w:color w:val="FF0000"/>
           <w:sz w:val="20"/>
           <w:szCs w:val="20"/>
         </w:rPr>
@@ -1537,7 +1479,8 @@
       <w:pPr>
         <w:pStyle w:val="ListParagraph"/>
         <w:rPr>
-          <w:rFonts w:asciiTheme="minorHAnsi" w:hAnsiTheme="minorHAnsi" w:cstheme="minorHAnsi"/>
+          <w:rFonts w:asciiTheme="minorHAnsi" w:eastAsia="Times New Roman" w:hAnsiTheme="minorHAnsi" w:cs="system-ui"/>
+          <w:color w:val="FF0000"/>
           <w:sz w:val="20"/>
           <w:szCs w:val="20"/>
         </w:rPr>
@@ -1547,7 +1490,8 @@
       <w:pPr>
         <w:pStyle w:val="ListParagraph"/>
         <w:rPr>
-          <w:rFonts w:asciiTheme="minorHAnsi" w:hAnsiTheme="minorHAnsi" w:cstheme="minorHAnsi"/>
+          <w:rFonts w:asciiTheme="minorHAnsi" w:eastAsia="Times New Roman" w:hAnsiTheme="minorHAnsi" w:cs="system-ui"/>
+          <w:color w:val="FF0000"/>
           <w:sz w:val="20"/>
           <w:szCs w:val="20"/>
         </w:rPr>
@@ -1557,27 +1501,263 @@
       <w:pPr>
         <w:pStyle w:val="ListParagraph"/>
         <w:rPr>
-          <w:rFonts w:asciiTheme="minorHAnsi" w:hAnsiTheme="minorHAnsi" w:cstheme="minorHAnsi"/>
-          <w:sz w:val="20"/>
-          <w:szCs w:val="20"/>
-        </w:rPr>
-      </w:pPr>
+          <w:rFonts w:asciiTheme="minorHAnsi" w:eastAsia="Times New Roman" w:hAnsiTheme="minorHAnsi" w:cs="system-ui"/>
+          <w:color w:val="FF0000"/>
+          <w:sz w:val="20"/>
+          <w:szCs w:val="20"/>
+        </w:rPr>
+      </w:pPr>
+      <w:r>
+        <w:rPr>
+          <w:rFonts w:ascii="Segoe UI" w:hAnsi="Segoe UI" w:cs="Segoe UI"/>
+          <w:color w:val="000000"/>
+          <w:sz w:val="18"/>
+          <w:szCs w:val="18"/>
+          <w:shd w:val="clear" w:color="auto" w:fill="FFFFFF"/>
+        </w:rPr>
+        <w:br/>
+      </w:r>
+      <w:r>
+        <w:rPr>
+          <w:rFonts w:ascii="Segoe UI" w:hAnsi="Segoe UI" w:cs="Segoe UI"/>
+          <w:color w:val="000000"/>
+          <w:sz w:val="18"/>
+          <w:szCs w:val="18"/>
+          <w:shd w:val="clear" w:color="auto" w:fill="FFFFFF"/>
+        </w:rPr>
+        <w:br/>
+      </w:r>
     </w:p>
     <w:p>
       <w:pPr>
         <w:pStyle w:val="ListParagraph"/>
-        <w:rPr>
-          <w:rFonts w:asciiTheme="minorHAnsi" w:hAnsiTheme="minorHAnsi" w:cstheme="minorHAnsi"/>
-          <w:sz w:val="20"/>
-          <w:szCs w:val="20"/>
-        </w:rPr>
-      </w:pPr>
+        <w:numPr>
+          <w:ilvl w:val="0"/>
+          <w:numId w:val="3"/>
+        </w:numPr>
+        <w:rPr>
+          <w:rStyle w:val="Heading1Char"/>
+          <w:rFonts w:asciiTheme="minorHAnsi" w:eastAsiaTheme="minorHAnsi" w:hAnsiTheme="minorHAnsi" w:cstheme="minorHAnsi"/>
+          <w:color w:val="auto"/>
+          <w:sz w:val="20"/>
+          <w:szCs w:val="20"/>
+        </w:rPr>
+      </w:pPr>
+      <w:r>
+        <w:rPr>
+          <w:rFonts w:asciiTheme="minorHAnsi" w:eastAsia="Times New Roman" w:hAnsiTheme="minorHAnsi" w:cs="system-ui"/>
+          <w:noProof/>
+          <w:color w:val="FF0000"/>
+          <w:sz w:val="20"/>
+          <w:szCs w:val="20"/>
+        </w:rPr>
+        <w:drawing>
+          <wp:anchor distT="0" distB="0" distL="114300" distR="114300" simplePos="0" relativeHeight="251659264" behindDoc="1" locked="0" layoutInCell="1" allowOverlap="1" wp14:anchorId="2599B00D" wp14:editId="012E78C2">
+            <wp:simplePos x="0" y="0"/>
+            <wp:positionH relativeFrom="column">
+              <wp:posOffset>3267075</wp:posOffset>
+            </wp:positionH>
+            <wp:positionV relativeFrom="paragraph">
+              <wp:posOffset>1517396</wp:posOffset>
+            </wp:positionV>
+            <wp:extent cx="2181860" cy="1259840"/>
+            <wp:effectExtent l="0" t="0" r="2540" b="0"/>
+            <wp:wrapNone/>
+            <wp:docPr id="13" name="Picture 13" descr="A close-up of a chart&#10;&#10;Description automatically generated"/>
+            <wp:cNvGraphicFramePr>
+              <a:graphicFrameLocks xmlns:a="http://schemas.openxmlformats.org/drawingml/2006/main" noChangeAspect="1"/>
+            </wp:cNvGraphicFramePr>
+            <a:graphic xmlns:a="http://schemas.openxmlformats.org/drawingml/2006/main">
+              <a:graphicData uri="http://schemas.openxmlformats.org/drawingml/2006/picture">
+                <pic:pic xmlns:pic="http://schemas.openxmlformats.org/drawingml/2006/picture">
+                  <pic:nvPicPr>
+                    <pic:cNvPr id="13" name="Picture 13" descr="A close-up of a chart&#10;&#10;Description automatically generated"/>
+                    <pic:cNvPicPr/>
+                  </pic:nvPicPr>
+                  <pic:blipFill>
+                    <a:blip r:embed="rId15" cstate="print">
+                      <a:extLst>
+                        <a:ext uri="{28A0092B-C50C-407E-A947-70E740481C1C}">
+                          <a14:useLocalDpi xmlns:a14="http://schemas.microsoft.com/office/drawing/2010/main" val="0"/>
+                        </a:ext>
+                      </a:extLst>
+                    </a:blip>
+                    <a:stretch>
+                      <a:fillRect/>
+                    </a:stretch>
+                  </pic:blipFill>
+                  <pic:spPr>
+                    <a:xfrm>
+                      <a:off x="0" y="0"/>
+                      <a:ext cx="2181860" cy="1259840"/>
+                    </a:xfrm>
+                    <a:prstGeom prst="rect">
+                      <a:avLst/>
+                    </a:prstGeom>
+                  </pic:spPr>
+                </pic:pic>
+              </a:graphicData>
+            </a:graphic>
+            <wp14:sizeRelH relativeFrom="page">
+              <wp14:pctWidth>0</wp14:pctWidth>
+            </wp14:sizeRelH>
+            <wp14:sizeRelV relativeFrom="page">
+              <wp14:pctHeight>0</wp14:pctHeight>
+            </wp14:sizeRelV>
+          </wp:anchor>
+        </w:drawing>
+      </w:r>
+      <w:r>
+        <w:rPr>
+          <w:rFonts w:asciiTheme="minorHAnsi" w:hAnsiTheme="minorHAnsi" w:cstheme="minorHAnsi"/>
+          <w:sz w:val="20"/>
+          <w:szCs w:val="20"/>
+        </w:rPr>
+        <w:t>Notice, the number of matches increasing typically means that a player is getting deeper into a tournament, as well as their comfort</w:t>
+      </w:r>
+      <w:r>
+        <w:rPr>
+          <w:rFonts w:asciiTheme="minorHAnsi" w:hAnsiTheme="minorHAnsi" w:cstheme="minorHAnsi"/>
+          <w:sz w:val="20"/>
+          <w:szCs w:val="20"/>
+        </w:rPr>
+        <w:t xml:space="preserve"> </w:t>
+      </w:r>
+      <w:r>
+        <w:rPr>
+          <w:rFonts w:asciiTheme="minorHAnsi" w:hAnsiTheme="minorHAnsi" w:cstheme="minorHAnsi"/>
+          <w:sz w:val="20"/>
+          <w:szCs w:val="20"/>
+        </w:rPr>
+        <w:t xml:space="preserve">on the surface increases. This makes it important to use an interaction term between matches and surface. Below is this model, interpret the </w:t>
+      </w:r>
+      <w:r>
+        <w:rPr>
+          <w:rFonts w:asciiTheme="minorHAnsi" w:hAnsiTheme="minorHAnsi" w:cstheme="minorHAnsi"/>
+          <w:sz w:val="20"/>
+          <w:szCs w:val="20"/>
+        </w:rPr>
+        <w:t xml:space="preserve">hard surface </w:t>
+      </w:r>
+      <w:r>
+        <w:rPr>
+          <w:rFonts w:asciiTheme="minorHAnsi" w:hAnsiTheme="minorHAnsi" w:cstheme="minorHAnsi"/>
+          <w:sz w:val="20"/>
+          <w:szCs w:val="20"/>
+        </w:rPr>
+        <w:t>interaction coefficient assuming a player has played 10 matches</w:t>
+      </w:r>
+      <w:r>
+        <w:rPr>
+          <w:rFonts w:asciiTheme="minorHAnsi" w:hAnsiTheme="minorHAnsi" w:cstheme="minorHAnsi"/>
+          <w:sz w:val="20"/>
+          <w:szCs w:val="20"/>
+        </w:rPr>
+        <w:t xml:space="preserve"> on hard courts</w:t>
+      </w:r>
+      <w:r>
+        <w:rPr>
+          <w:rFonts w:asciiTheme="minorHAnsi" w:hAnsiTheme="minorHAnsi" w:cstheme="minorHAnsi"/>
+          <w:sz w:val="20"/>
+          <w:szCs w:val="20"/>
+        </w:rPr>
+        <w:t>.</w:t>
+      </w:r>
+      <w:r>
+        <w:rPr>
+          <w:rFonts w:asciiTheme="minorHAnsi" w:hAnsiTheme="minorHAnsi" w:cstheme="minorHAnsi"/>
+          <w:sz w:val="20"/>
+          <w:szCs w:val="20"/>
+        </w:rPr>
+        <w:t xml:space="preserve"> </w:t>
+      </w:r>
+      <w:r>
+        <w:rPr>
+          <w:rFonts w:ascii="Segoe UI" w:hAnsi="Segoe UI" w:cs="Segoe UI"/>
+          <w:color w:val="000000"/>
+          <w:sz w:val="18"/>
+          <w:szCs w:val="18"/>
+          <w:shd w:val="clear" w:color="auto" w:fill="FFFFFF"/>
+        </w:rPr>
+        <w:br/>
+      </w:r>
+      <w:r>
+        <w:rPr>
+          <w:rStyle w:val="wacimagecontainer"/>
+          <w:rFonts w:ascii="Segoe UI" w:hAnsi="Segoe UI" w:cs="Segoe UI"/>
+          <w:noProof/>
+          <w:color w:val="000000"/>
+          <w:sz w:val="18"/>
+          <w:szCs w:val="18"/>
+          <w:shd w:val="clear" w:color="auto" w:fill="FFFFFF"/>
+        </w:rPr>
+        <w:drawing>
+          <wp:inline distT="0" distB="0" distL="0" distR="0" wp14:anchorId="7BD02D6C" wp14:editId="090E35B1">
+            <wp:extent cx="2871877" cy="2679192"/>
+            <wp:effectExtent l="0" t="0" r="0" b="635"/>
+            <wp:docPr id="176841729" name="Picture 8" descr="A table of numbers and symbols&#10;&#10;Description automatically generated with medium confidence"/>
+            <wp:cNvGraphicFramePr>
+              <a:graphicFrameLocks xmlns:a="http://schemas.openxmlformats.org/drawingml/2006/main" noChangeAspect="1"/>
+            </wp:cNvGraphicFramePr>
+            <a:graphic xmlns:a="http://schemas.openxmlformats.org/drawingml/2006/main">
+              <a:graphicData uri="http://schemas.openxmlformats.org/drawingml/2006/picture">
+                <pic:pic xmlns:pic="http://schemas.openxmlformats.org/drawingml/2006/picture">
+                  <pic:nvPicPr>
+                    <pic:cNvPr id="0" name="Picture 30" descr="A table of numbers and symbols&#10;&#10;Description automatically generated with medium confidence"/>
+                    <pic:cNvPicPr>
+                      <a:picLocks noChangeAspect="1" noChangeArrowheads="1"/>
+                    </pic:cNvPicPr>
+                  </pic:nvPicPr>
+                  <pic:blipFill>
+                    <a:blip r:embed="rId16" cstate="print">
+                      <a:extLst>
+                        <a:ext uri="{28A0092B-C50C-407E-A947-70E740481C1C}">
+                          <a14:useLocalDpi xmlns:a14="http://schemas.microsoft.com/office/drawing/2010/main" val="0"/>
+                        </a:ext>
+                      </a:extLst>
+                    </a:blip>
+                    <a:srcRect/>
+                    <a:stretch>
+                      <a:fillRect/>
+                    </a:stretch>
+                  </pic:blipFill>
+                  <pic:spPr bwMode="auto">
+                    <a:xfrm>
+                      <a:off x="0" y="0"/>
+                      <a:ext cx="2871877" cy="2679192"/>
+                    </a:xfrm>
+                    <a:prstGeom prst="rect">
+                      <a:avLst/>
+                    </a:prstGeom>
+                    <a:noFill/>
+                    <a:ln>
+                      <a:noFill/>
+                    </a:ln>
+                  </pic:spPr>
+                </pic:pic>
+              </a:graphicData>
+            </a:graphic>
+          </wp:inline>
+        </w:drawing>
+      </w:r>
+      <w:r>
+        <w:rPr>
+          <w:rStyle w:val="Heading1Char"/>
+          <w:rFonts w:ascii="Segoe UI" w:hAnsi="Segoe UI" w:cs="Segoe UI"/>
+          <w:color w:val="000000"/>
+          <w:sz w:val="18"/>
+          <w:szCs w:val="18"/>
+          <w:shd w:val="clear" w:color="auto" w:fill="FFFFFF"/>
+        </w:rPr>
+        <w:t xml:space="preserve"> </w:t>
+      </w:r>
     </w:p>
     <w:p>
       <w:pPr>
         <w:pStyle w:val="ListParagraph"/>
         <w:rPr>
-          <w:rFonts w:asciiTheme="minorHAnsi" w:hAnsiTheme="minorHAnsi" w:cstheme="minorHAnsi"/>
+          <w:rFonts w:asciiTheme="minorHAnsi" w:eastAsia="Times New Roman" w:hAnsiTheme="minorHAnsi" w:cs="system-ui"/>
+          <w:color w:val="FF0000"/>
           <w:sz w:val="20"/>
           <w:szCs w:val="20"/>
         </w:rPr>
@@ -1587,7 +1767,8 @@
       <w:pPr>
         <w:pStyle w:val="ListParagraph"/>
         <w:rPr>
-          <w:rFonts w:asciiTheme="minorHAnsi" w:hAnsiTheme="minorHAnsi" w:cstheme="minorHAnsi"/>
+          <w:rFonts w:asciiTheme="minorHAnsi" w:eastAsia="Times New Roman" w:hAnsiTheme="minorHAnsi" w:cs="system-ui"/>
+          <w:color w:val="FF0000"/>
           <w:sz w:val="20"/>
           <w:szCs w:val="20"/>
         </w:rPr>
@@ -1597,7 +1778,8 @@
       <w:pPr>
         <w:pStyle w:val="ListParagraph"/>
         <w:rPr>
-          <w:rFonts w:asciiTheme="minorHAnsi" w:hAnsiTheme="minorHAnsi" w:cstheme="minorHAnsi"/>
+          <w:rFonts w:asciiTheme="minorHAnsi" w:eastAsia="Times New Roman" w:hAnsiTheme="minorHAnsi" w:cs="system-ui"/>
+          <w:color w:val="FF0000"/>
           <w:sz w:val="20"/>
           <w:szCs w:val="20"/>
         </w:rPr>
@@ -1607,7 +1789,81 @@
       <w:pPr>
         <w:pStyle w:val="ListParagraph"/>
         <w:rPr>
-          <w:rFonts w:asciiTheme="minorHAnsi" w:hAnsiTheme="minorHAnsi" w:cstheme="minorHAnsi"/>
+          <w:rFonts w:asciiTheme="minorHAnsi" w:eastAsia="Times New Roman" w:hAnsiTheme="minorHAnsi" w:cs="system-ui"/>
+          <w:color w:val="FF0000"/>
+          <w:sz w:val="20"/>
+          <w:szCs w:val="20"/>
+        </w:rPr>
+      </w:pPr>
+    </w:p>
+    <w:p>
+      <w:pPr>
+        <w:pStyle w:val="ListParagraph"/>
+        <w:rPr>
+          <w:rFonts w:ascii="Segoe UI" w:hAnsi="Segoe UI" w:cs="Segoe UI"/>
+          <w:color w:val="000000"/>
+          <w:sz w:val="18"/>
+          <w:szCs w:val="18"/>
+          <w:shd w:val="clear" w:color="auto" w:fill="FFFFFF"/>
+        </w:rPr>
+      </w:pPr>
+      <w:r>
+        <w:rPr>
+          <w:rFonts w:ascii="Segoe UI" w:hAnsi="Segoe UI" w:cs="Segoe UI"/>
+          <w:color w:val="000000"/>
+          <w:sz w:val="18"/>
+          <w:szCs w:val="18"/>
+          <w:shd w:val="clear" w:color="auto" w:fill="FFFFFF"/>
+        </w:rPr>
+        <w:br/>
+      </w:r>
+      <w:r>
+        <w:rPr>
+          <w:rFonts w:ascii="Segoe UI" w:hAnsi="Segoe UI" w:cs="Segoe UI"/>
+          <w:color w:val="000000"/>
+          <w:sz w:val="18"/>
+          <w:szCs w:val="18"/>
+          <w:shd w:val="clear" w:color="auto" w:fill="FFFFFF"/>
+        </w:rPr>
+        <w:br/>
+      </w:r>
+      <w:r>
+        <w:rPr>
+          <w:rFonts w:ascii="Segoe UI" w:hAnsi="Segoe UI" w:cs="Segoe UI"/>
+          <w:color w:val="000000"/>
+          <w:sz w:val="18"/>
+          <w:szCs w:val="18"/>
+          <w:shd w:val="clear" w:color="auto" w:fill="FFFFFF"/>
+        </w:rPr>
+        <w:br/>
+      </w:r>
+      <w:r>
+        <w:rPr>
+          <w:rFonts w:ascii="Segoe UI" w:hAnsi="Segoe UI" w:cs="Segoe UI"/>
+          <w:color w:val="000000"/>
+          <w:sz w:val="18"/>
+          <w:szCs w:val="18"/>
+          <w:shd w:val="clear" w:color="auto" w:fill="FFFFFF"/>
+        </w:rPr>
+        <w:br/>
+      </w:r>
+      <w:r>
+        <w:rPr>
+          <w:rFonts w:ascii="Segoe UI" w:hAnsi="Segoe UI" w:cs="Segoe UI"/>
+          <w:color w:val="000000"/>
+          <w:sz w:val="18"/>
+          <w:szCs w:val="18"/>
+          <w:shd w:val="clear" w:color="auto" w:fill="FFFFFF"/>
+        </w:rPr>
+        <w:br/>
+      </w:r>
+    </w:p>
+    <w:p>
+      <w:pPr>
+        <w:pStyle w:val="ListParagraph"/>
+        <w:rPr>
+          <w:rFonts w:asciiTheme="minorHAnsi" w:eastAsia="Times New Roman" w:hAnsiTheme="minorHAnsi" w:cs="system-ui"/>
+          <w:color w:val="FF0000"/>
           <w:sz w:val="20"/>
           <w:szCs w:val="20"/>
         </w:rPr>
@@ -1623,15 +1879,25 @@
         <w:autoSpaceDE w:val="0"/>
         <w:autoSpaceDN w:val="0"/>
         <w:adjustRightInd w:val="0"/>
-        <w:spacing w:before="360" w:beforeAutospacing="0" w:after="180" w:afterAutospacing="0"/>
+        <w:spacing w:before="360" w:after="180"/>
         <w:ind w:right="1080"/>
+        <w:rPr>
+          <w:rFonts w:asciiTheme="minorHAnsi" w:eastAsia="Times New Roman" w:hAnsiTheme="minorHAnsi" w:cs="system-ui"/>
+          <w:color w:val="FF0000"/>
+          <w:sz w:val="20"/>
+          <w:szCs w:val="20"/>
+        </w:rPr>
+      </w:pPr>
+      <w:r>
         <w:rPr>
           <w:rFonts w:asciiTheme="minorHAnsi" w:eastAsia="Times New Roman" w:hAnsiTheme="minorHAnsi" w:cs="system-ui"/>
           <w:color w:val="000000"/>
           <w:sz w:val="20"/>
           <w:szCs w:val="20"/>
         </w:rPr>
-      </w:pPr>
+        <w:lastRenderedPageBreak/>
+        <w:t>Given the normal probability plot of residuals and the residuals vs. fitted values plots, d</w:t>
+      </w:r>
       <w:r>
         <w:rPr>
           <w:rFonts w:asciiTheme="minorHAnsi" w:eastAsia="Times New Roman" w:hAnsiTheme="minorHAnsi" w:cs="system-ui"/>
@@ -1639,7 +1905,25 @@
           <w:sz w:val="20"/>
           <w:szCs w:val="20"/>
         </w:rPr>
-        <w:t>Based off the following plots, do you believe that this model meets the assumptions of a multiple linear regression model?</w:t>
+        <w:t xml:space="preserve">oes this model seem to meet the necessary </w:t>
+      </w:r>
+      <w:r>
+        <w:rPr>
+          <w:rFonts w:asciiTheme="minorHAnsi" w:eastAsia="Times New Roman" w:hAnsiTheme="minorHAnsi" w:cs="system-ui"/>
+          <w:color w:val="000000"/>
+          <w:sz w:val="20"/>
+          <w:szCs w:val="20"/>
+        </w:rPr>
+        <w:t>conditions</w:t>
+      </w:r>
+      <w:r>
+        <w:rPr>
+          <w:rFonts w:asciiTheme="minorHAnsi" w:eastAsia="Times New Roman" w:hAnsiTheme="minorHAnsi" w:cs="system-ui"/>
+          <w:color w:val="000000"/>
+          <w:sz w:val="20"/>
+          <w:szCs w:val="20"/>
+        </w:rPr>
+        <w:t xml:space="preserve"> to be valid to use?</w:t>
       </w:r>
     </w:p>
     <w:p>
@@ -1680,7 +1964,7 @@
                     <pic:cNvPicPr/>
                   </pic:nvPicPr>
                   <pic:blipFill>
-                    <a:blip r:embed="rId11"/>
+                    <a:blip r:embed="rId17"/>
                     <a:stretch>
                       <a:fillRect/>
                     </a:stretch>
@@ -1732,7 +2016,7 @@
                     <pic:cNvPicPr/>
                   </pic:nvPicPr>
                   <pic:blipFill>
-                    <a:blip r:embed="rId12"/>
+                    <a:blip r:embed="rId18"/>
                     <a:stretch>
                       <a:fillRect/>
                     </a:stretch>
@@ -1755,46 +2039,55 @@
     </w:p>
     <w:p>
       <w:pPr>
+        <w:pStyle w:val="ListParagraph"/>
         <w:autoSpaceDE w:val="0"/>
         <w:autoSpaceDN w:val="0"/>
         <w:adjustRightInd w:val="0"/>
         <w:spacing w:before="360" w:beforeAutospacing="0" w:after="180" w:afterAutospacing="0"/>
         <w:ind w:right="1080"/>
         <w:rPr>
-          <w:rFonts w:asciiTheme="minorHAnsi" w:eastAsia="Times New Roman" w:hAnsiTheme="minorHAnsi" w:cs="system-ui"/>
+          <w:rFonts w:asciiTheme="minorHAnsi" w:hAnsiTheme="minorHAnsi"/>
+          <w:noProof/>
           <w:color w:val="FF0000"/>
           <w:sz w:val="20"/>
           <w:szCs w:val="20"/>
-        </w:rPr>
-      </w:pPr>
-    </w:p>
-    <w:p>
-      <w:pPr>
+          <w14:ligatures w14:val="standardContextual"/>
+        </w:rPr>
+      </w:pPr>
+    </w:p>
+    <w:p>
+      <w:pPr>
+        <w:pStyle w:val="ListParagraph"/>
         <w:autoSpaceDE w:val="0"/>
         <w:autoSpaceDN w:val="0"/>
         <w:adjustRightInd w:val="0"/>
         <w:spacing w:before="360" w:beforeAutospacing="0" w:after="180" w:afterAutospacing="0"/>
         <w:ind w:right="1080"/>
         <w:rPr>
-          <w:rFonts w:asciiTheme="minorHAnsi" w:eastAsia="Times New Roman" w:hAnsiTheme="minorHAnsi" w:cs="system-ui"/>
+          <w:rFonts w:asciiTheme="minorHAnsi" w:hAnsiTheme="minorHAnsi"/>
+          <w:noProof/>
           <w:color w:val="FF0000"/>
           <w:sz w:val="20"/>
           <w:szCs w:val="20"/>
-        </w:rPr>
-      </w:pPr>
-    </w:p>
-    <w:p>
-      <w:pPr>
+          <w14:ligatures w14:val="standardContextual"/>
+        </w:rPr>
+      </w:pPr>
+    </w:p>
+    <w:p>
+      <w:pPr>
+        <w:pStyle w:val="ListParagraph"/>
         <w:autoSpaceDE w:val="0"/>
         <w:autoSpaceDN w:val="0"/>
         <w:adjustRightInd w:val="0"/>
         <w:spacing w:before="360" w:beforeAutospacing="0" w:after="180" w:afterAutospacing="0"/>
         <w:ind w:right="1080"/>
         <w:rPr>
-          <w:rFonts w:asciiTheme="minorHAnsi" w:eastAsia="Times New Roman" w:hAnsiTheme="minorHAnsi" w:cs="system-ui"/>
+          <w:rFonts w:asciiTheme="minorHAnsi" w:hAnsiTheme="minorHAnsi"/>
+          <w:noProof/>
           <w:color w:val="FF0000"/>
           <w:sz w:val="20"/>
           <w:szCs w:val="20"/>
+          <w14:ligatures w14:val="standardContextual"/>
         </w:rPr>
       </w:pPr>
     </w:p>
@@ -1808,7 +2101,7 @@
         <w:autoSpaceDE w:val="0"/>
         <w:autoSpaceDN w:val="0"/>
         <w:adjustRightInd w:val="0"/>
-        <w:spacing w:before="360" w:after="180"/>
+        <w:spacing w:before="360" w:beforeAutospacing="0" w:after="180" w:afterAutospacing="0"/>
         <w:ind w:right="1080"/>
         <w:rPr>
           <w:rFonts w:asciiTheme="minorHAnsi" w:eastAsia="Times New Roman" w:hAnsiTheme="minorHAnsi" w:cs="system-ui"/>
@@ -1824,37 +2117,26 @@
           <w:sz w:val="20"/>
           <w:szCs w:val="20"/>
         </w:rPr>
-        <w:lastRenderedPageBreak/>
-        <w:t>Comment on the overall quality of the model.</w:t>
-      </w:r>
-    </w:p>
-    <w:p>
-      <w:pPr>
-        <w:pStyle w:val="ListParagraph"/>
-        <w:autoSpaceDE w:val="0"/>
-        <w:autoSpaceDN w:val="0"/>
-        <w:adjustRightInd w:val="0"/>
-        <w:spacing w:before="360" w:after="180"/>
-        <w:ind w:right="1080"/>
+        <w:t>Use the ANOVA table below to c</w:t>
+      </w:r>
+      <w:r>
         <w:rPr>
           <w:rFonts w:asciiTheme="minorHAnsi" w:eastAsia="Times New Roman" w:hAnsiTheme="minorHAnsi" w:cs="system-ui"/>
-          <w:color w:val="FF0000"/>
-          <w:sz w:val="20"/>
-          <w:szCs w:val="20"/>
-        </w:rPr>
-      </w:pPr>
+          <w:color w:val="000000"/>
+          <w:sz w:val="20"/>
+          <w:szCs w:val="20"/>
+        </w:rPr>
+        <w:t xml:space="preserve">omment on the overall quality of the model. </w:t>
+      </w:r>
       <w:r>
         <w:rPr>
           <w:noProof/>
-          <w:sz w:val="20"/>
-          <w:szCs w:val="20"/>
-          <w14:ligatures w14:val="standardContextual"/>
         </w:rPr>
         <w:drawing>
-          <wp:inline distT="0" distB="0" distL="0" distR="0" wp14:anchorId="3ECD0835" wp14:editId="5AC0A202">
-            <wp:extent cx="1790700" cy="1019175"/>
-            <wp:effectExtent l="0" t="0" r="0" b="9525"/>
-            <wp:docPr id="4" name="Picture 4" descr="A close-up of a chart&#10;&#10;Description automatically generated"/>
+          <wp:inline distT="0" distB="0" distL="0" distR="0" wp14:anchorId="56A7E90C" wp14:editId="51A94AD5">
+            <wp:extent cx="2905125" cy="1362075"/>
+            <wp:effectExtent l="0" t="0" r="0" b="0"/>
+            <wp:docPr id="372647635" name="Picture 372647635" descr="A black text with numbers and numbers&#10;&#10;Description automatically generated with medium confidence"/>
             <wp:cNvGraphicFramePr>
               <a:graphicFrameLocks xmlns:a="http://schemas.openxmlformats.org/drawingml/2006/main" noChangeAspect="1"/>
             </wp:cNvGraphicFramePr>
@@ -1862,63 +2144,17 @@
               <a:graphicData uri="http://schemas.openxmlformats.org/drawingml/2006/picture">
                 <pic:pic xmlns:pic="http://schemas.openxmlformats.org/drawingml/2006/picture">
                   <pic:nvPicPr>
-                    <pic:cNvPr id="4" name="Picture 4" descr="A close-up of a chart&#10;&#10;Description automatically generated"/>
+                    <pic:cNvPr id="372647635" name="Picture 372647635" descr="A black text with numbers and numbers&#10;&#10;Description automatically generated with medium confidence"/>
                     <pic:cNvPicPr/>
                   </pic:nvPicPr>
                   <pic:blipFill>
-                    <a:blip r:embed="rId13"/>
-                    <a:stretch>
-                      <a:fillRect/>
-                    </a:stretch>
-                  </pic:blipFill>
-                  <pic:spPr>
-                    <a:xfrm>
-                      <a:off x="0" y="0"/>
-                      <a:ext cx="1790700" cy="1019175"/>
-                    </a:xfrm>
-                    <a:prstGeom prst="rect">
-                      <a:avLst/>
-                    </a:prstGeom>
-                  </pic:spPr>
-                </pic:pic>
-              </a:graphicData>
-            </a:graphic>
-          </wp:inline>
-        </w:drawing>
-      </w:r>
-      <w:r>
-        <w:rPr>
-          <w:noProof/>
-          <w:sz w:val="20"/>
-          <w:szCs w:val="20"/>
-          <w14:ligatures w14:val="standardContextual"/>
-        </w:rPr>
-        <w:t xml:space="preserve"> </w:t>
-      </w:r>
-      <w:r>
-        <w:rPr>
-          <w:noProof/>
-          <w:sz w:val="20"/>
-          <w:szCs w:val="20"/>
-          <w14:ligatures w14:val="standardContextual"/>
-        </w:rPr>
-        <w:drawing>
-          <wp:inline distT="0" distB="0" distL="0" distR="0" wp14:anchorId="4915E5F6" wp14:editId="6823F085">
-            <wp:extent cx="2905125" cy="1362075"/>
-            <wp:effectExtent l="0" t="0" r="9525" b="9525"/>
-            <wp:docPr id="5" name="Picture 5" descr="A black and white text with numbers and numbers&#10;&#10;Description automatically generated"/>
-            <wp:cNvGraphicFramePr>
-              <a:graphicFrameLocks xmlns:a="http://schemas.openxmlformats.org/drawingml/2006/main" noChangeAspect="1"/>
-            </wp:cNvGraphicFramePr>
-            <a:graphic xmlns:a="http://schemas.openxmlformats.org/drawingml/2006/main">
-              <a:graphicData uri="http://schemas.openxmlformats.org/drawingml/2006/picture">
-                <pic:pic xmlns:pic="http://schemas.openxmlformats.org/drawingml/2006/picture">
-                  <pic:nvPicPr>
-                    <pic:cNvPr id="5" name="Picture 5" descr="A black and white text with numbers and numbers&#10;&#10;Description automatically generated"/>
-                    <pic:cNvPicPr/>
-                  </pic:nvPicPr>
-                  <pic:blipFill>
-                    <a:blip r:embed="rId14"/>
+                    <a:blip r:embed="rId19">
+                      <a:extLst>
+                        <a:ext uri="{28A0092B-C50C-407E-A947-70E740481C1C}">
+                          <a14:useLocalDpi xmlns:a14="http://schemas.microsoft.com/office/drawing/2010/main" val="0"/>
+                        </a:ext>
+                      </a:extLst>
+                    </a:blip>
                     <a:stretch>
                       <a:fillRect/>
                     </a:stretch>
@@ -2003,47 +2239,55 @@
           <w:sz w:val="20"/>
           <w:szCs w:val="20"/>
         </w:rPr>
-        <w:t>Interpret the coefficients for return points won percentage</w:t>
-      </w:r>
-      <w:r>
-        <w:rPr>
-          <w:rFonts w:asciiTheme="minorHAnsi" w:hAnsiTheme="minorHAnsi" w:cstheme="minorHAnsi"/>
-          <w:sz w:val="20"/>
-          <w:szCs w:val="20"/>
-        </w:rPr>
-        <w:t xml:space="preserve">, </w:t>
-      </w:r>
-      <w:r>
-        <w:rPr>
-          <w:rFonts w:asciiTheme="minorHAnsi" w:hAnsiTheme="minorHAnsi" w:cstheme="minorHAnsi"/>
-          <w:sz w:val="20"/>
-          <w:szCs w:val="20"/>
-        </w:rPr>
-        <w:t>grass</w:t>
-      </w:r>
-      <w:r>
-        <w:rPr>
-          <w:rFonts w:asciiTheme="minorHAnsi" w:hAnsiTheme="minorHAnsi" w:cstheme="minorHAnsi"/>
-          <w:sz w:val="20"/>
-          <w:szCs w:val="20"/>
-        </w:rPr>
-        <w:t>, and hard with 1</w:t>
-      </w:r>
-      <w:r>
-        <w:rPr>
-          <w:rFonts w:asciiTheme="minorHAnsi" w:hAnsiTheme="minorHAnsi" w:cstheme="minorHAnsi"/>
-          <w:sz w:val="20"/>
-          <w:szCs w:val="20"/>
-        </w:rPr>
-        <w:t>0</w:t>
-      </w:r>
-      <w:r>
-        <w:rPr>
-          <w:rFonts w:asciiTheme="minorHAnsi" w:hAnsiTheme="minorHAnsi" w:cstheme="minorHAnsi"/>
-          <w:sz w:val="20"/>
-          <w:szCs w:val="20"/>
-        </w:rPr>
-        <w:t xml:space="preserve"> matches played</w:t>
+        <w:t xml:space="preserve">Use the model to predict the Win Percentage of a player </w:t>
+      </w:r>
+      <w:r>
+        <w:rPr>
+          <w:rFonts w:asciiTheme="minorHAnsi" w:hAnsiTheme="minorHAnsi" w:cstheme="minorHAnsi"/>
+          <w:sz w:val="20"/>
+          <w:szCs w:val="20"/>
+        </w:rPr>
+        <w:t xml:space="preserve">on Grass surface </w:t>
+      </w:r>
+      <w:r>
+        <w:rPr>
+          <w:rFonts w:asciiTheme="minorHAnsi" w:hAnsiTheme="minorHAnsi" w:cstheme="minorHAnsi"/>
+          <w:sz w:val="20"/>
+          <w:szCs w:val="20"/>
+        </w:rPr>
+        <w:t>with</w:t>
+      </w:r>
+      <w:r>
+        <w:rPr>
+          <w:rFonts w:asciiTheme="minorHAnsi" w:hAnsiTheme="minorHAnsi" w:cstheme="minorHAnsi"/>
+          <w:sz w:val="20"/>
+          <w:szCs w:val="20"/>
+        </w:rPr>
+        <w:t xml:space="preserve"> </w:t>
+      </w:r>
+      <w:r>
+        <w:rPr>
+          <w:rFonts w:asciiTheme="minorHAnsi" w:hAnsiTheme="minorHAnsi" w:cstheme="minorHAnsi"/>
+          <w:sz w:val="20"/>
+          <w:szCs w:val="20"/>
+        </w:rPr>
+        <w:t xml:space="preserve">an EloRank of 45, </w:t>
+      </w:r>
+      <w:r>
+        <w:rPr>
+          <w:rFonts w:asciiTheme="minorHAnsi" w:hAnsiTheme="minorHAnsi" w:cstheme="minorHAnsi"/>
+          <w:sz w:val="20"/>
+          <w:szCs w:val="20"/>
+        </w:rPr>
+        <w:t xml:space="preserve">DoubleFP of 0.051, </w:t>
+      </w:r>
+      <w:r>
+        <w:rPr>
+          <w:rFonts w:asciiTheme="minorHAnsi" w:hAnsiTheme="minorHAnsi" w:cstheme="minorHAnsi"/>
+          <w:sz w:val="20"/>
+          <w:szCs w:val="20"/>
+        </w:rPr>
+        <w:t>ReturnPWP of .45, 12 matches played, AcesPDF of 1.01</w:t>
       </w:r>
       <w:r>
         <w:rPr>
@@ -2058,70 +2302,15 @@
       <w:pPr>
         <w:pStyle w:val="ListParagraph"/>
         <w:rPr>
-          <w:rFonts w:asciiTheme="minorHAnsi" w:eastAsia="Times New Roman" w:hAnsiTheme="minorHAnsi" w:cs="system-ui"/>
+          <w:rFonts w:asciiTheme="minorHAnsi" w:hAnsiTheme="minorHAnsi" w:cstheme="minorHAnsi"/>
           <w:color w:val="FF0000"/>
           <w:sz w:val="20"/>
           <w:szCs w:val="20"/>
         </w:rPr>
       </w:pPr>
-      <w:r>
-        <w:rPr>
-          <w:rFonts w:asciiTheme="minorHAnsi" w:eastAsia="Times New Roman" w:hAnsiTheme="minorHAnsi" w:cs="system-ui"/>
-          <w:noProof/>
-          <w:color w:val="FF0000"/>
-          <w:sz w:val="20"/>
-          <w:szCs w:val="20"/>
-        </w:rPr>
-        <w:drawing>
-          <wp:inline distT="0" distB="0" distL="0" distR="0" wp14:anchorId="27F140F7" wp14:editId="6D560584">
-            <wp:extent cx="3714750" cy="2733675"/>
-            <wp:effectExtent l="0" t="0" r="0" b="0"/>
-            <wp:docPr id="11" name="Picture 11" descr="A screenshot of a computer&#10;&#10;Description automatically generated"/>
-            <wp:cNvGraphicFramePr>
-              <a:graphicFrameLocks xmlns:a="http://schemas.openxmlformats.org/drawingml/2006/main" noChangeAspect="1"/>
-            </wp:cNvGraphicFramePr>
-            <a:graphic xmlns:a="http://schemas.openxmlformats.org/drawingml/2006/main">
-              <a:graphicData uri="http://schemas.openxmlformats.org/drawingml/2006/picture">
-                <pic:pic xmlns:pic="http://schemas.openxmlformats.org/drawingml/2006/picture">
-                  <pic:nvPicPr>
-                    <pic:cNvPr id="11" name="Picture 11" descr="A screenshot of a computer&#10;&#10;Description automatically generated"/>
-                    <pic:cNvPicPr/>
-                  </pic:nvPicPr>
-                  <pic:blipFill>
-                    <a:blip r:embed="rId15"/>
-                    <a:stretch>
-                      <a:fillRect/>
-                    </a:stretch>
-                  </pic:blipFill>
-                  <pic:spPr>
-                    <a:xfrm>
-                      <a:off x="0" y="0"/>
-                      <a:ext cx="3714750" cy="2733675"/>
-                    </a:xfrm>
-                    <a:prstGeom prst="rect">
-                      <a:avLst/>
-                    </a:prstGeom>
-                  </pic:spPr>
-                </pic:pic>
-              </a:graphicData>
-            </a:graphic>
-          </wp:inline>
-        </w:drawing>
-      </w:r>
-    </w:p>
-    <w:p>
-      <w:pPr>
-        <w:pStyle w:val="ListParagraph"/>
-        <w:rPr>
-          <w:rFonts w:asciiTheme="minorHAnsi" w:eastAsia="Times New Roman" w:hAnsiTheme="minorHAnsi" w:cs="system-ui"/>
-          <w:color w:val="FF0000"/>
-          <w:sz w:val="20"/>
-          <w:szCs w:val="20"/>
-        </w:rPr>
-      </w:pPr>
     </w:p>
     <w:sectPr>
-      <w:headerReference w:type="default" r:id="rId16"/>
+      <w:headerReference w:type="default" r:id="rId20"/>
       <w:pgSz w:w="12240" w:h="15840"/>
       <w:pgMar w:top="1440" w:right="1440" w:bottom="1440" w:left="1440" w:header="720" w:footer="720" w:gutter="0"/>
       <w:cols w:space="720"/>
@@ -2132,7 +2321,7 @@
 </file>
 
 <file path=word/comments.xml><?xml version="1.0" encoding="utf-8"?>
-<w:comments xmlns:wpc="http://schemas.microsoft.com/office/word/2010/wordprocessingCanvas" xmlns:cx="http://schemas.microsoft.com/office/drawing/2014/chartex" xmlns:cx1="http://schemas.microsoft.com/office/drawing/2015/9/8/chartex" xmlns:cx2="http://schemas.microsoft.com/office/drawing/2015/10/21/chartex" xmlns:cx3="http://schemas.microsoft.com/office/drawing/2016/5/9/chartex" xmlns:cx4="http://schemas.microsoft.com/office/drawing/2016/5/10/chartex" xmlns:cx5="http://schemas.microsoft.com/office/drawing/2016/5/11/chartex" xmlns:cx6="http://schemas.microsoft.com/office/drawing/2016/5/12/chartex" xmlns:cx7="http://schemas.microsoft.com/office/drawing/2016/5/13/chartex" xmlns:cx8="http://schemas.microsoft.com/office/drawing/2016/5/14/chartex" xmlns:mc="http://schemas.openxmlformats.org/markup-compatibility/2006" xmlns:aink="http://schemas.microsoft.com/office/drawing/2016/ink" xmlns:am3d="http://schemas.microsoft.com/office/drawing/2017/model3d" xmlns:o="urn:schemas-microsoft-com:office:office" xmlns:oel="http://schemas.microsoft.com/office/2019/extlst" xmlns:r="http://schemas.openxmlformats.org/officeDocument/2006/relationships" xmlns:m="http://schemas.openxmlformats.org/officeDocument/2006/math" xmlns:v="urn:schemas-microsoft-com:vml" xmlns:wp14="http://schemas.microsoft.com/office/word/2010/wordprocessingDrawing" xmlns:wp="http://schemas.openxmlformats.org/drawingml/2006/wordprocessingDrawing" xmlns:w10="urn:schemas-microsoft-com:office:word" xmlns:w="http://schemas.openxmlformats.org/wordprocessingml/2006/main" xmlns:w14="http://schemas.microsoft.com/office/word/2010/wordml" xmlns:w15="http://schemas.microsoft.com/office/word/2012/wordml" xmlns:w16cex="http://schemas.microsoft.com/office/word/2018/wordml/cex" xmlns:w16cid="http://schemas.microsoft.com/office/word/2016/wordml/cid" xmlns:w16="http://schemas.microsoft.com/office/word/2018/wordml" xmlns:w16sdtdh="http://schemas.microsoft.com/office/word/2020/wordml/sdtdatahash" xmlns:w16se="http://schemas.microsoft.com/office/word/2015/wordml/symex" xmlns:wpg="http://schemas.microsoft.com/office/word/2010/wordprocessingGroup" xmlns:wpi="http://schemas.microsoft.com/office/word/2010/wordprocessingInk" xmlns:wne="http://schemas.microsoft.com/office/word/2006/wordml" xmlns:wps="http://schemas.microsoft.com/office/word/2010/wordprocessingShape" mc:Ignorable="w14 w15 w16se w16cid w16 w16cex w16sdtdh wp14">
+<w:comments xmlns:wpc="http://schemas.microsoft.com/office/word/2010/wordprocessingCanvas" xmlns:cx="http://schemas.microsoft.com/office/drawing/2014/chartex" xmlns:cx1="http://schemas.microsoft.com/office/drawing/2015/9/8/chartex" xmlns:cx2="http://schemas.microsoft.com/office/drawing/2015/10/21/chartex" xmlns:cx3="http://schemas.microsoft.com/office/drawing/2016/5/9/chartex" xmlns:cx4="http://schemas.microsoft.com/office/drawing/2016/5/10/chartex" xmlns:cx5="http://schemas.microsoft.com/office/drawing/2016/5/11/chartex" xmlns:cx6="http://schemas.microsoft.com/office/drawing/2016/5/12/chartex" xmlns:cx7="http://schemas.microsoft.com/office/drawing/2016/5/13/chartex" xmlns:cx8="http://schemas.microsoft.com/office/drawing/2016/5/14/chartex" xmlns:mc="http://schemas.openxmlformats.org/markup-compatibility/2006" xmlns:aink="http://schemas.microsoft.com/office/drawing/2016/ink" xmlns:am3d="http://schemas.microsoft.com/office/drawing/2017/model3d" xmlns:o="urn:schemas-microsoft-com:office:office" xmlns:oel="http://schemas.microsoft.com/office/2019/extlst" xmlns:r="http://schemas.openxmlformats.org/officeDocument/2006/relationships" xmlns:m="http://schemas.openxmlformats.org/officeDocument/2006/math" xmlns:v="urn:schemas-microsoft-com:vml" xmlns:wp14="http://schemas.microsoft.com/office/word/2010/wordprocessingDrawing" xmlns:wp="http://schemas.openxmlformats.org/drawingml/2006/wordprocessingDrawing" xmlns:w10="urn:schemas-microsoft-com:office:word" xmlns:w="http://schemas.openxmlformats.org/wordprocessingml/2006/main" xmlns:w14="http://schemas.microsoft.com/office/word/2010/wordml" xmlns:w15="http://schemas.microsoft.com/office/word/2012/wordml" xmlns:w16cex="http://schemas.microsoft.com/office/word/2018/wordml/cex" xmlns:w16cid="http://schemas.microsoft.com/office/word/2016/wordml/cid" xmlns:w16="http://schemas.microsoft.com/office/word/2018/wordml" xmlns:w16du="http://schemas.microsoft.com/office/word/2023/wordml/word16du" xmlns:w16sdtdh="http://schemas.microsoft.com/office/word/2020/wordml/sdtdatahash" xmlns:w16se="http://schemas.microsoft.com/office/word/2015/wordml/symex" xmlns:wpg="http://schemas.microsoft.com/office/word/2010/wordprocessingGroup" xmlns:wpi="http://schemas.microsoft.com/office/word/2010/wordprocessingInk" xmlns:wne="http://schemas.microsoft.com/office/word/2006/wordml" xmlns:wps="http://schemas.microsoft.com/office/word/2010/wordprocessingShape" mc:Ignorable="w14 w15 w16se w16cid w16 w16cex w16sdtdh w16du wp14">
   <w:comment w:id="0" w:author="Ivan Ramler" w:date="2024-06-10T10:20:00Z" w:initials="IR">
     <w:p>
       <w:pPr>
@@ -2153,13 +2342,13 @@
 </file>
 
 <file path=word/commentsExtended.xml><?xml version="1.0" encoding="utf-8"?>
-<w15:commentsEx xmlns:wpc="http://schemas.microsoft.com/office/word/2010/wordprocessingCanvas" xmlns:cx="http://schemas.microsoft.com/office/drawing/2014/chartex" xmlns:cx1="http://schemas.microsoft.com/office/drawing/2015/9/8/chartex" xmlns:cx2="http://schemas.microsoft.com/office/drawing/2015/10/21/chartex" xmlns:cx3="http://schemas.microsoft.com/office/drawing/2016/5/9/chartex" xmlns:cx4="http://schemas.microsoft.com/office/drawing/2016/5/10/chartex" xmlns:cx5="http://schemas.microsoft.com/office/drawing/2016/5/11/chartex" xmlns:cx6="http://schemas.microsoft.com/office/drawing/2016/5/12/chartex" xmlns:cx7="http://schemas.microsoft.com/office/drawing/2016/5/13/chartex" xmlns:cx8="http://schemas.microsoft.com/office/drawing/2016/5/14/chartex" xmlns:mc="http://schemas.openxmlformats.org/markup-compatibility/2006" xmlns:aink="http://schemas.microsoft.com/office/drawing/2016/ink" xmlns:am3d="http://schemas.microsoft.com/office/drawing/2017/model3d" xmlns:o="urn:schemas-microsoft-com:office:office" xmlns:oel="http://schemas.microsoft.com/office/2019/extlst" xmlns:r="http://schemas.openxmlformats.org/officeDocument/2006/relationships" xmlns:m="http://schemas.openxmlformats.org/officeDocument/2006/math" xmlns:v="urn:schemas-microsoft-com:vml" xmlns:wp14="http://schemas.microsoft.com/office/word/2010/wordprocessingDrawing" xmlns:wp="http://schemas.openxmlformats.org/drawingml/2006/wordprocessingDrawing" xmlns:w10="urn:schemas-microsoft-com:office:word" xmlns:w="http://schemas.openxmlformats.org/wordprocessingml/2006/main" xmlns:w14="http://schemas.microsoft.com/office/word/2010/wordml" xmlns:w15="http://schemas.microsoft.com/office/word/2012/wordml" xmlns:w16cex="http://schemas.microsoft.com/office/word/2018/wordml/cex" xmlns:w16cid="http://schemas.microsoft.com/office/word/2016/wordml/cid" xmlns:w16="http://schemas.microsoft.com/office/word/2018/wordml" xmlns:w16sdtdh="http://schemas.microsoft.com/office/word/2020/wordml/sdtdatahash" xmlns:w16se="http://schemas.microsoft.com/office/word/2015/wordml/symex" xmlns:wpg="http://schemas.microsoft.com/office/word/2010/wordprocessingGroup" xmlns:wpi="http://schemas.microsoft.com/office/word/2010/wordprocessingInk" xmlns:wne="http://schemas.microsoft.com/office/word/2006/wordml" xmlns:wps="http://schemas.microsoft.com/office/word/2010/wordprocessingShape" mc:Ignorable="w14 w15 w16se w16cid w16 w16cex w16sdtdh wp14">
-  <w15:commentEx w15:paraId="7D6A5B39" w15:done="1"/>
+<w15:commentsEx xmlns:wpc="http://schemas.microsoft.com/office/word/2010/wordprocessingCanvas" xmlns:cx="http://schemas.microsoft.com/office/drawing/2014/chartex" xmlns:cx1="http://schemas.microsoft.com/office/drawing/2015/9/8/chartex" xmlns:cx2="http://schemas.microsoft.com/office/drawing/2015/10/21/chartex" xmlns:cx3="http://schemas.microsoft.com/office/drawing/2016/5/9/chartex" xmlns:cx4="http://schemas.microsoft.com/office/drawing/2016/5/10/chartex" xmlns:cx5="http://schemas.microsoft.com/office/drawing/2016/5/11/chartex" xmlns:cx6="http://schemas.microsoft.com/office/drawing/2016/5/12/chartex" xmlns:cx7="http://schemas.microsoft.com/office/drawing/2016/5/13/chartex" xmlns:cx8="http://schemas.microsoft.com/office/drawing/2016/5/14/chartex" xmlns:mc="http://schemas.openxmlformats.org/markup-compatibility/2006" xmlns:aink="http://schemas.microsoft.com/office/drawing/2016/ink" xmlns:am3d="http://schemas.microsoft.com/office/drawing/2017/model3d" xmlns:o="urn:schemas-microsoft-com:office:office" xmlns:oel="http://schemas.microsoft.com/office/2019/extlst" xmlns:r="http://schemas.openxmlformats.org/officeDocument/2006/relationships" xmlns:m="http://schemas.openxmlformats.org/officeDocument/2006/math" xmlns:v="urn:schemas-microsoft-com:vml" xmlns:wp14="http://schemas.microsoft.com/office/word/2010/wordprocessingDrawing" xmlns:wp="http://schemas.openxmlformats.org/drawingml/2006/wordprocessingDrawing" xmlns:w10="urn:schemas-microsoft-com:office:word" xmlns:w="http://schemas.openxmlformats.org/wordprocessingml/2006/main" xmlns:w14="http://schemas.microsoft.com/office/word/2010/wordml" xmlns:w15="http://schemas.microsoft.com/office/word/2012/wordml" xmlns:w16cex="http://schemas.microsoft.com/office/word/2018/wordml/cex" xmlns:w16cid="http://schemas.microsoft.com/office/word/2016/wordml/cid" xmlns:w16="http://schemas.microsoft.com/office/word/2018/wordml" xmlns:w16du="http://schemas.microsoft.com/office/word/2023/wordml/word16du" xmlns:w16sdtdh="http://schemas.microsoft.com/office/word/2020/wordml/sdtdatahash" xmlns:w16se="http://schemas.microsoft.com/office/word/2015/wordml/symex" xmlns:wpg="http://schemas.microsoft.com/office/word/2010/wordprocessingGroup" xmlns:wpi="http://schemas.microsoft.com/office/word/2010/wordprocessingInk" xmlns:wne="http://schemas.microsoft.com/office/word/2006/wordml" xmlns:wps="http://schemas.microsoft.com/office/word/2010/wordprocessingShape" mc:Ignorable="w14 w15 w16se w16cid w16 w16cex w16sdtdh w16du wp14">
+  <w15:commentEx w15:paraId="2517C87B" w15:done="1"/>
 </w15:commentsEx>
 </file>
 
 <file path=word/commentsExtensible.xml><?xml version="1.0" encoding="utf-8"?>
-<w16cex:commentsExtensible xmlns:wpc="http://schemas.microsoft.com/office/word/2010/wordprocessingCanvas" xmlns:cx="http://schemas.microsoft.com/office/drawing/2014/chartex" xmlns:cx1="http://schemas.microsoft.com/office/drawing/2015/9/8/chartex" xmlns:cx2="http://schemas.microsoft.com/office/drawing/2015/10/21/chartex" xmlns:cx3="http://schemas.microsoft.com/office/drawing/2016/5/9/chartex" xmlns:cx4="http://schemas.microsoft.com/office/drawing/2016/5/10/chartex" xmlns:cx5="http://schemas.microsoft.com/office/drawing/2016/5/11/chartex" xmlns:cx6="http://schemas.microsoft.com/office/drawing/2016/5/12/chartex" xmlns:cx7="http://schemas.microsoft.com/office/drawing/2016/5/13/chartex" xmlns:cx8="http://schemas.microsoft.com/office/drawing/2016/5/14/chartex" xmlns:cr="http://schemas.microsoft.com/office/comments/2020/reactions" xmlns:mc="http://schemas.openxmlformats.org/markup-compatibility/2006" xmlns:aink="http://schemas.microsoft.com/office/drawing/2016/ink" xmlns:am3d="http://schemas.microsoft.com/office/drawing/2017/model3d" xmlns:o="urn:schemas-microsoft-com:office:office" xmlns:oel="http://schemas.microsoft.com/office/2019/extlst" xmlns:r="http://schemas.openxmlformats.org/officeDocument/2006/relationships" xmlns:m="http://schemas.openxmlformats.org/officeDocument/2006/math" xmlns:v="urn:schemas-microsoft-com:vml" xmlns:wp14="http://schemas.microsoft.com/office/word/2010/wordprocessingDrawing" xmlns:wp="http://schemas.openxmlformats.org/drawingml/2006/wordprocessingDrawing" xmlns:w10="urn:schemas-microsoft-com:office:word" xmlns:w="http://schemas.openxmlformats.org/wordprocessingml/2006/main" xmlns:w14="http://schemas.microsoft.com/office/word/2010/wordml" xmlns:w15="http://schemas.microsoft.com/office/word/2012/wordml" xmlns:w16cex="http://schemas.microsoft.com/office/word/2018/wordml/cex" xmlns:w16cid="http://schemas.microsoft.com/office/word/2016/wordml/cid" xmlns:w16="http://schemas.microsoft.com/office/word/2018/wordml" xmlns:w16sdtdh="http://schemas.microsoft.com/office/word/2020/wordml/sdtdatahash" xmlns:w16se="http://schemas.microsoft.com/office/word/2015/wordml/symex" xmlns:wpg="http://schemas.microsoft.com/office/word/2010/wordprocessingGroup" xmlns:wpi="http://schemas.microsoft.com/office/word/2010/wordprocessingInk" xmlns:wne="http://schemas.microsoft.com/office/word/2006/wordml" xmlns:wps="http://schemas.microsoft.com/office/word/2010/wordprocessingShape" mc:Ignorable="w14 w15 w16se w16cid w16 w16cex w16sdtdh cr wp14">
+<w16cex:commentsExtensible xmlns:wpc="http://schemas.microsoft.com/office/word/2010/wordprocessingCanvas" xmlns:cx="http://schemas.microsoft.com/office/drawing/2014/chartex" xmlns:cx1="http://schemas.microsoft.com/office/drawing/2015/9/8/chartex" xmlns:cx2="http://schemas.microsoft.com/office/drawing/2015/10/21/chartex" xmlns:cx3="http://schemas.microsoft.com/office/drawing/2016/5/9/chartex" xmlns:cx4="http://schemas.microsoft.com/office/drawing/2016/5/10/chartex" xmlns:cx5="http://schemas.microsoft.com/office/drawing/2016/5/11/chartex" xmlns:cx6="http://schemas.microsoft.com/office/drawing/2016/5/12/chartex" xmlns:cx7="http://schemas.microsoft.com/office/drawing/2016/5/13/chartex" xmlns:cx8="http://schemas.microsoft.com/office/drawing/2016/5/14/chartex" xmlns:cr="http://schemas.microsoft.com/office/comments/2020/reactions" xmlns:mc="http://schemas.openxmlformats.org/markup-compatibility/2006" xmlns:aink="http://schemas.microsoft.com/office/drawing/2016/ink" xmlns:am3d="http://schemas.microsoft.com/office/drawing/2017/model3d" xmlns:o="urn:schemas-microsoft-com:office:office" xmlns:oel="http://schemas.microsoft.com/office/2019/extlst" xmlns:r="http://schemas.openxmlformats.org/officeDocument/2006/relationships" xmlns:m="http://schemas.openxmlformats.org/officeDocument/2006/math" xmlns:v="urn:schemas-microsoft-com:vml" xmlns:wp14="http://schemas.microsoft.com/office/word/2010/wordprocessingDrawing" xmlns:wp="http://schemas.openxmlformats.org/drawingml/2006/wordprocessingDrawing" xmlns:w10="urn:schemas-microsoft-com:office:word" xmlns:w="http://schemas.openxmlformats.org/wordprocessingml/2006/main" xmlns:w14="http://schemas.microsoft.com/office/word/2010/wordml" xmlns:w15="http://schemas.microsoft.com/office/word/2012/wordml" xmlns:w16cex="http://schemas.microsoft.com/office/word/2018/wordml/cex" xmlns:w16cid="http://schemas.microsoft.com/office/word/2016/wordml/cid" xmlns:w16="http://schemas.microsoft.com/office/word/2018/wordml" xmlns:w16du="http://schemas.microsoft.com/office/word/2023/wordml/word16du" xmlns:w16sdtdh="http://schemas.microsoft.com/office/word/2020/wordml/sdtdatahash" xmlns:w16se="http://schemas.microsoft.com/office/word/2015/wordml/symex" xmlns:wpg="http://schemas.microsoft.com/office/word/2010/wordprocessingGroup" xmlns:wpi="http://schemas.microsoft.com/office/word/2010/wordprocessingInk" xmlns:wne="http://schemas.microsoft.com/office/word/2006/wordml" xmlns:wps="http://schemas.microsoft.com/office/word/2010/wordprocessingShape" mc:Ignorable="w14 w15 w16se w16cid w16 w16cex w16sdtdh cr w16du wp14">
   <w16cex:commentExtensible w16cex:durableId="5B8C46EE">
     <w16cex:extLst>
       <w16:ext w16:uri="{CE6994B0-6A32-4C9F-8C6B-6E91EDA988CE}">
@@ -2177,13 +2366,13 @@
 </file>
 
 <file path=word/commentsIds.xml><?xml version="1.0" encoding="utf-8"?>
-<w16cid:commentsIds xmlns:wpc="http://schemas.microsoft.com/office/word/2010/wordprocessingCanvas" xmlns:cx="http://schemas.microsoft.com/office/drawing/2014/chartex" xmlns:cx1="http://schemas.microsoft.com/office/drawing/2015/9/8/chartex" xmlns:cx2="http://schemas.microsoft.com/office/drawing/2015/10/21/chartex" xmlns:cx3="http://schemas.microsoft.com/office/drawing/2016/5/9/chartex" xmlns:cx4="http://schemas.microsoft.com/office/drawing/2016/5/10/chartex" xmlns:cx5="http://schemas.microsoft.com/office/drawing/2016/5/11/chartex" xmlns:cx6="http://schemas.microsoft.com/office/drawing/2016/5/12/chartex" xmlns:cx7="http://schemas.microsoft.com/office/drawing/2016/5/13/chartex" xmlns:cx8="http://schemas.microsoft.com/office/drawing/2016/5/14/chartex" xmlns:mc="http://schemas.openxmlformats.org/markup-compatibility/2006" xmlns:aink="http://schemas.microsoft.com/office/drawing/2016/ink" xmlns:am3d="http://schemas.microsoft.com/office/drawing/2017/model3d" xmlns:o="urn:schemas-microsoft-com:office:office" xmlns:oel="http://schemas.microsoft.com/office/2019/extlst" xmlns:r="http://schemas.openxmlformats.org/officeDocument/2006/relationships" xmlns:m="http://schemas.openxmlformats.org/officeDocument/2006/math" xmlns:v="urn:schemas-microsoft-com:vml" xmlns:wp14="http://schemas.microsoft.com/office/word/2010/wordprocessingDrawing" xmlns:wp="http://schemas.openxmlformats.org/drawingml/2006/wordprocessingDrawing" xmlns:w10="urn:schemas-microsoft-com:office:word" xmlns:w="http://schemas.openxmlformats.org/wordprocessingml/2006/main" xmlns:w14="http://schemas.microsoft.com/office/word/2010/wordml" xmlns:w15="http://schemas.microsoft.com/office/word/2012/wordml" xmlns:w16cex="http://schemas.microsoft.com/office/word/2018/wordml/cex" xmlns:w16cid="http://schemas.microsoft.com/office/word/2016/wordml/cid" xmlns:w16="http://schemas.microsoft.com/office/word/2018/wordml" xmlns:w16sdtdh="http://schemas.microsoft.com/office/word/2020/wordml/sdtdatahash" xmlns:w16se="http://schemas.microsoft.com/office/word/2015/wordml/symex" xmlns:wpg="http://schemas.microsoft.com/office/word/2010/wordprocessingGroup" xmlns:wpi="http://schemas.microsoft.com/office/word/2010/wordprocessingInk" xmlns:wne="http://schemas.microsoft.com/office/word/2006/wordml" xmlns:wps="http://schemas.microsoft.com/office/word/2010/wordprocessingShape" mc:Ignorable="w14 w15 w16se w16cid w16 w16cex w16sdtdh wp14">
-  <w16cid:commentId w16cid:paraId="7D6A5B39" w16cid:durableId="5B8C46EE"/>
+<w16cid:commentsIds xmlns:wpc="http://schemas.microsoft.com/office/word/2010/wordprocessingCanvas" xmlns:cx="http://schemas.microsoft.com/office/drawing/2014/chartex" xmlns:cx1="http://schemas.microsoft.com/office/drawing/2015/9/8/chartex" xmlns:cx2="http://schemas.microsoft.com/office/drawing/2015/10/21/chartex" xmlns:cx3="http://schemas.microsoft.com/office/drawing/2016/5/9/chartex" xmlns:cx4="http://schemas.microsoft.com/office/drawing/2016/5/10/chartex" xmlns:cx5="http://schemas.microsoft.com/office/drawing/2016/5/11/chartex" xmlns:cx6="http://schemas.microsoft.com/office/drawing/2016/5/12/chartex" xmlns:cx7="http://schemas.microsoft.com/office/drawing/2016/5/13/chartex" xmlns:cx8="http://schemas.microsoft.com/office/drawing/2016/5/14/chartex" xmlns:mc="http://schemas.openxmlformats.org/markup-compatibility/2006" xmlns:aink="http://schemas.microsoft.com/office/drawing/2016/ink" xmlns:am3d="http://schemas.microsoft.com/office/drawing/2017/model3d" xmlns:o="urn:schemas-microsoft-com:office:office" xmlns:oel="http://schemas.microsoft.com/office/2019/extlst" xmlns:r="http://schemas.openxmlformats.org/officeDocument/2006/relationships" xmlns:m="http://schemas.openxmlformats.org/officeDocument/2006/math" xmlns:v="urn:schemas-microsoft-com:vml" xmlns:wp14="http://schemas.microsoft.com/office/word/2010/wordprocessingDrawing" xmlns:wp="http://schemas.openxmlformats.org/drawingml/2006/wordprocessingDrawing" xmlns:w10="urn:schemas-microsoft-com:office:word" xmlns:w="http://schemas.openxmlformats.org/wordprocessingml/2006/main" xmlns:w14="http://schemas.microsoft.com/office/word/2010/wordml" xmlns:w15="http://schemas.microsoft.com/office/word/2012/wordml" xmlns:w16cex="http://schemas.microsoft.com/office/word/2018/wordml/cex" xmlns:w16cid="http://schemas.microsoft.com/office/word/2016/wordml/cid" xmlns:w16="http://schemas.microsoft.com/office/word/2018/wordml" xmlns:w16du="http://schemas.microsoft.com/office/word/2023/wordml/word16du" xmlns:w16sdtdh="http://schemas.microsoft.com/office/word/2020/wordml/sdtdatahash" xmlns:w16se="http://schemas.microsoft.com/office/word/2015/wordml/symex" xmlns:wpg="http://schemas.microsoft.com/office/word/2010/wordprocessingGroup" xmlns:wpi="http://schemas.microsoft.com/office/word/2010/wordprocessingInk" xmlns:wne="http://schemas.microsoft.com/office/word/2006/wordml" xmlns:wps="http://schemas.microsoft.com/office/word/2010/wordprocessingShape" mc:Ignorable="w14 w15 w16se w16cid w16 w16cex w16sdtdh w16du wp14">
+  <w16cid:commentId w16cid:paraId="2517C87B" w16cid:durableId="5B8C46EE"/>
 </w16cid:commentsIds>
 </file>
 
 <file path=word/endnotes.xml><?xml version="1.0" encoding="utf-8"?>
-<w:endnotes xmlns:wpc="http://schemas.microsoft.com/office/word/2010/wordprocessingCanvas" xmlns:cx="http://schemas.microsoft.com/office/drawing/2014/chartex" xmlns:cx1="http://schemas.microsoft.com/office/drawing/2015/9/8/chartex" xmlns:cx2="http://schemas.microsoft.com/office/drawing/2015/10/21/chartex" xmlns:cx3="http://schemas.microsoft.com/office/drawing/2016/5/9/chartex" xmlns:cx4="http://schemas.microsoft.com/office/drawing/2016/5/10/chartex" xmlns:cx5="http://schemas.microsoft.com/office/drawing/2016/5/11/chartex" xmlns:cx6="http://schemas.microsoft.com/office/drawing/2016/5/12/chartex" xmlns:cx7="http://schemas.microsoft.com/office/drawing/2016/5/13/chartex" xmlns:cx8="http://schemas.microsoft.com/office/drawing/2016/5/14/chartex" xmlns:mc="http://schemas.openxmlformats.org/markup-compatibility/2006" xmlns:aink="http://schemas.microsoft.com/office/drawing/2016/ink" xmlns:am3d="http://schemas.microsoft.com/office/drawing/2017/model3d" xmlns:o="urn:schemas-microsoft-com:office:office" xmlns:oel="http://schemas.microsoft.com/office/2019/extlst" xmlns:r="http://schemas.openxmlformats.org/officeDocument/2006/relationships" xmlns:m="http://schemas.openxmlformats.org/officeDocument/2006/math" xmlns:v="urn:schemas-microsoft-com:vml" xmlns:wp14="http://schemas.microsoft.com/office/word/2010/wordprocessingDrawing" xmlns:wp="http://schemas.openxmlformats.org/drawingml/2006/wordprocessingDrawing" xmlns:w10="urn:schemas-microsoft-com:office:word" xmlns:w="http://schemas.openxmlformats.org/wordprocessingml/2006/main" xmlns:w14="http://schemas.microsoft.com/office/word/2010/wordml" xmlns:w15="http://schemas.microsoft.com/office/word/2012/wordml" xmlns:w16cex="http://schemas.microsoft.com/office/word/2018/wordml/cex" xmlns:w16cid="http://schemas.microsoft.com/office/word/2016/wordml/cid" xmlns:w16="http://schemas.microsoft.com/office/word/2018/wordml" xmlns:w16sdtdh="http://schemas.microsoft.com/office/word/2020/wordml/sdtdatahash" xmlns:w16se="http://schemas.microsoft.com/office/word/2015/wordml/symex" xmlns:wpg="http://schemas.microsoft.com/office/word/2010/wordprocessingGroup" xmlns:wpi="http://schemas.microsoft.com/office/word/2010/wordprocessingInk" xmlns:wne="http://schemas.microsoft.com/office/word/2006/wordml" xmlns:wps="http://schemas.microsoft.com/office/word/2010/wordprocessingShape" mc:Ignorable="w14 w15 w16se w16cid w16 w16cex w16sdtdh wp14">
+<w:endnotes xmlns:wpc="http://schemas.microsoft.com/office/word/2010/wordprocessingCanvas" xmlns:cx="http://schemas.microsoft.com/office/drawing/2014/chartex" xmlns:cx1="http://schemas.microsoft.com/office/drawing/2015/9/8/chartex" xmlns:cx2="http://schemas.microsoft.com/office/drawing/2015/10/21/chartex" xmlns:cx3="http://schemas.microsoft.com/office/drawing/2016/5/9/chartex" xmlns:cx4="http://schemas.microsoft.com/office/drawing/2016/5/10/chartex" xmlns:cx5="http://schemas.microsoft.com/office/drawing/2016/5/11/chartex" xmlns:cx6="http://schemas.microsoft.com/office/drawing/2016/5/12/chartex" xmlns:cx7="http://schemas.microsoft.com/office/drawing/2016/5/13/chartex" xmlns:cx8="http://schemas.microsoft.com/office/drawing/2016/5/14/chartex" xmlns:mc="http://schemas.openxmlformats.org/markup-compatibility/2006" xmlns:aink="http://schemas.microsoft.com/office/drawing/2016/ink" xmlns:am3d="http://schemas.microsoft.com/office/drawing/2017/model3d" xmlns:o="urn:schemas-microsoft-com:office:office" xmlns:oel="http://schemas.microsoft.com/office/2019/extlst" xmlns:r="http://schemas.openxmlformats.org/officeDocument/2006/relationships" xmlns:m="http://schemas.openxmlformats.org/officeDocument/2006/math" xmlns:v="urn:schemas-microsoft-com:vml" xmlns:wp14="http://schemas.microsoft.com/office/word/2010/wordprocessingDrawing" xmlns:wp="http://schemas.openxmlformats.org/drawingml/2006/wordprocessingDrawing" xmlns:w10="urn:schemas-microsoft-com:office:word" xmlns:w="http://schemas.openxmlformats.org/wordprocessingml/2006/main" xmlns:w14="http://schemas.microsoft.com/office/word/2010/wordml" xmlns:w15="http://schemas.microsoft.com/office/word/2012/wordml" xmlns:w16cex="http://schemas.microsoft.com/office/word/2018/wordml/cex" xmlns:w16cid="http://schemas.microsoft.com/office/word/2016/wordml/cid" xmlns:w16="http://schemas.microsoft.com/office/word/2018/wordml" xmlns:w16du="http://schemas.microsoft.com/office/word/2023/wordml/word16du" xmlns:w16sdtdh="http://schemas.microsoft.com/office/word/2020/wordml/sdtdatahash" xmlns:w16se="http://schemas.microsoft.com/office/word/2015/wordml/symex" xmlns:wpg="http://schemas.microsoft.com/office/word/2010/wordprocessingGroup" xmlns:wpi="http://schemas.microsoft.com/office/word/2010/wordprocessingInk" xmlns:wne="http://schemas.microsoft.com/office/word/2006/wordml" xmlns:wps="http://schemas.microsoft.com/office/word/2010/wordprocessingShape" mc:Ignorable="w14 w15 w16se w16cid w16 w16cex w16sdtdh w16du wp14">
   <w:endnote w:type="separator" w:id="-1">
     <w:p>
       <w:pPr>
@@ -2208,7 +2397,7 @@
 </file>
 
 <file path=word/footnotes.xml><?xml version="1.0" encoding="utf-8"?>
-<w:footnotes xmlns:wpc="http://schemas.microsoft.com/office/word/2010/wordprocessingCanvas" xmlns:cx="http://schemas.microsoft.com/office/drawing/2014/chartex" xmlns:cx1="http://schemas.microsoft.com/office/drawing/2015/9/8/chartex" xmlns:cx2="http://schemas.microsoft.com/office/drawing/2015/10/21/chartex" xmlns:cx3="http://schemas.microsoft.com/office/drawing/2016/5/9/chartex" xmlns:cx4="http://schemas.microsoft.com/office/drawing/2016/5/10/chartex" xmlns:cx5="http://schemas.microsoft.com/office/drawing/2016/5/11/chartex" xmlns:cx6="http://schemas.microsoft.com/office/drawing/2016/5/12/chartex" xmlns:cx7="http://schemas.microsoft.com/office/drawing/2016/5/13/chartex" xmlns:cx8="http://schemas.microsoft.com/office/drawing/2016/5/14/chartex" xmlns:mc="http://schemas.openxmlformats.org/markup-compatibility/2006" xmlns:aink="http://schemas.microsoft.com/office/drawing/2016/ink" xmlns:am3d="http://schemas.microsoft.com/office/drawing/2017/model3d" xmlns:o="urn:schemas-microsoft-com:office:office" xmlns:oel="http://schemas.microsoft.com/office/2019/extlst" xmlns:r="http://schemas.openxmlformats.org/officeDocument/2006/relationships" xmlns:m="http://schemas.openxmlformats.org/officeDocument/2006/math" xmlns:v="urn:schemas-microsoft-com:vml" xmlns:wp14="http://schemas.microsoft.com/office/word/2010/wordprocessingDrawing" xmlns:wp="http://schemas.openxmlformats.org/drawingml/2006/wordprocessingDrawing" xmlns:w10="urn:schemas-microsoft-com:office:word" xmlns:w="http://schemas.openxmlformats.org/wordprocessingml/2006/main" xmlns:w14="http://schemas.microsoft.com/office/word/2010/wordml" xmlns:w15="http://schemas.microsoft.com/office/word/2012/wordml" xmlns:w16cex="http://schemas.microsoft.com/office/word/2018/wordml/cex" xmlns:w16cid="http://schemas.microsoft.com/office/word/2016/wordml/cid" xmlns:w16="http://schemas.microsoft.com/office/word/2018/wordml" xmlns:w16sdtdh="http://schemas.microsoft.com/office/word/2020/wordml/sdtdatahash" xmlns:w16se="http://schemas.microsoft.com/office/word/2015/wordml/symex" xmlns:wpg="http://schemas.microsoft.com/office/word/2010/wordprocessingGroup" xmlns:wpi="http://schemas.microsoft.com/office/word/2010/wordprocessingInk" xmlns:wne="http://schemas.microsoft.com/office/word/2006/wordml" xmlns:wps="http://schemas.microsoft.com/office/word/2010/wordprocessingShape" mc:Ignorable="w14 w15 w16se w16cid w16 w16cex w16sdtdh wp14">
+<w:footnotes xmlns:wpc="http://schemas.microsoft.com/office/word/2010/wordprocessingCanvas" xmlns:cx="http://schemas.microsoft.com/office/drawing/2014/chartex" xmlns:cx1="http://schemas.microsoft.com/office/drawing/2015/9/8/chartex" xmlns:cx2="http://schemas.microsoft.com/office/drawing/2015/10/21/chartex" xmlns:cx3="http://schemas.microsoft.com/office/drawing/2016/5/9/chartex" xmlns:cx4="http://schemas.microsoft.com/office/drawing/2016/5/10/chartex" xmlns:cx5="http://schemas.microsoft.com/office/drawing/2016/5/11/chartex" xmlns:cx6="http://schemas.microsoft.com/office/drawing/2016/5/12/chartex" xmlns:cx7="http://schemas.microsoft.com/office/drawing/2016/5/13/chartex" xmlns:cx8="http://schemas.microsoft.com/office/drawing/2016/5/14/chartex" xmlns:mc="http://schemas.openxmlformats.org/markup-compatibility/2006" xmlns:aink="http://schemas.microsoft.com/office/drawing/2016/ink" xmlns:am3d="http://schemas.microsoft.com/office/drawing/2017/model3d" xmlns:o="urn:schemas-microsoft-com:office:office" xmlns:oel="http://schemas.microsoft.com/office/2019/extlst" xmlns:r="http://schemas.openxmlformats.org/officeDocument/2006/relationships" xmlns:m="http://schemas.openxmlformats.org/officeDocument/2006/math" xmlns:v="urn:schemas-microsoft-com:vml" xmlns:wp14="http://schemas.microsoft.com/office/word/2010/wordprocessingDrawing" xmlns:wp="http://schemas.openxmlformats.org/drawingml/2006/wordprocessingDrawing" xmlns:w10="urn:schemas-microsoft-com:office:word" xmlns:w="http://schemas.openxmlformats.org/wordprocessingml/2006/main" xmlns:w14="http://schemas.microsoft.com/office/word/2010/wordml" xmlns:w15="http://schemas.microsoft.com/office/word/2012/wordml" xmlns:w16cex="http://schemas.microsoft.com/office/word/2018/wordml/cex" xmlns:w16cid="http://schemas.microsoft.com/office/word/2016/wordml/cid" xmlns:w16="http://schemas.microsoft.com/office/word/2018/wordml" xmlns:w16du="http://schemas.microsoft.com/office/word/2023/wordml/word16du" xmlns:w16sdtdh="http://schemas.microsoft.com/office/word/2020/wordml/sdtdatahash" xmlns:w16se="http://schemas.microsoft.com/office/word/2015/wordml/symex" xmlns:wpg="http://schemas.microsoft.com/office/word/2010/wordprocessingGroup" xmlns:wpi="http://schemas.microsoft.com/office/word/2010/wordprocessingInk" xmlns:wne="http://schemas.microsoft.com/office/word/2006/wordml" xmlns:wps="http://schemas.microsoft.com/office/word/2010/wordprocessingShape" mc:Ignorable="w14 w15 w16se w16cid w16 w16cex w16sdtdh w16du wp14">
   <w:footnote w:type="separator" w:id="-1">
     <w:p>
       <w:pPr>
@@ -2233,7 +2422,7 @@
 </file>
 
 <file path=word/header1.xml><?xml version="1.0" encoding="utf-8"?>
-<w:hdr xmlns:wpc="http://schemas.microsoft.com/office/word/2010/wordprocessingCanvas" xmlns:cx="http://schemas.microsoft.com/office/drawing/2014/chartex" xmlns:cx1="http://schemas.microsoft.com/office/drawing/2015/9/8/chartex" xmlns:cx2="http://schemas.microsoft.com/office/drawing/2015/10/21/chartex" xmlns:cx3="http://schemas.microsoft.com/office/drawing/2016/5/9/chartex" xmlns:cx4="http://schemas.microsoft.com/office/drawing/2016/5/10/chartex" xmlns:cx5="http://schemas.microsoft.com/office/drawing/2016/5/11/chartex" xmlns:cx6="http://schemas.microsoft.com/office/drawing/2016/5/12/chartex" xmlns:cx7="http://schemas.microsoft.com/office/drawing/2016/5/13/chartex" xmlns:cx8="http://schemas.microsoft.com/office/drawing/2016/5/14/chartex" xmlns:mc="http://schemas.openxmlformats.org/markup-compatibility/2006" xmlns:aink="http://schemas.microsoft.com/office/drawing/2016/ink" xmlns:am3d="http://schemas.microsoft.com/office/drawing/2017/model3d" xmlns:o="urn:schemas-microsoft-com:office:office" xmlns:oel="http://schemas.microsoft.com/office/2019/extlst" xmlns:r="http://schemas.openxmlformats.org/officeDocument/2006/relationships" xmlns:m="http://schemas.openxmlformats.org/officeDocument/2006/math" xmlns:v="urn:schemas-microsoft-com:vml" xmlns:wp14="http://schemas.microsoft.com/office/word/2010/wordprocessingDrawing" xmlns:wp="http://schemas.openxmlformats.org/drawingml/2006/wordprocessingDrawing" xmlns:w10="urn:schemas-microsoft-com:office:word" xmlns:w="http://schemas.openxmlformats.org/wordprocessingml/2006/main" xmlns:w14="http://schemas.microsoft.com/office/word/2010/wordml" xmlns:w15="http://schemas.microsoft.com/office/word/2012/wordml" xmlns:w16cex="http://schemas.microsoft.com/office/word/2018/wordml/cex" xmlns:w16cid="http://schemas.microsoft.com/office/word/2016/wordml/cid" xmlns:w16="http://schemas.microsoft.com/office/word/2018/wordml" xmlns:w16sdtdh="http://schemas.microsoft.com/office/word/2020/wordml/sdtdatahash" xmlns:w16se="http://schemas.microsoft.com/office/word/2015/wordml/symex" xmlns:wpg="http://schemas.microsoft.com/office/word/2010/wordprocessingGroup" xmlns:wpi="http://schemas.microsoft.com/office/word/2010/wordprocessingInk" xmlns:wne="http://schemas.microsoft.com/office/word/2006/wordml" xmlns:wps="http://schemas.microsoft.com/office/word/2010/wordprocessingShape" mc:Ignorable="w14 w15 w16se w16cid w16 w16cex w16sdtdh wp14">
+<w:hdr xmlns:wpc="http://schemas.microsoft.com/office/word/2010/wordprocessingCanvas" xmlns:cx="http://schemas.microsoft.com/office/drawing/2014/chartex" xmlns:cx1="http://schemas.microsoft.com/office/drawing/2015/9/8/chartex" xmlns:cx2="http://schemas.microsoft.com/office/drawing/2015/10/21/chartex" xmlns:cx3="http://schemas.microsoft.com/office/drawing/2016/5/9/chartex" xmlns:cx4="http://schemas.microsoft.com/office/drawing/2016/5/10/chartex" xmlns:cx5="http://schemas.microsoft.com/office/drawing/2016/5/11/chartex" xmlns:cx6="http://schemas.microsoft.com/office/drawing/2016/5/12/chartex" xmlns:cx7="http://schemas.microsoft.com/office/drawing/2016/5/13/chartex" xmlns:cx8="http://schemas.microsoft.com/office/drawing/2016/5/14/chartex" xmlns:mc="http://schemas.openxmlformats.org/markup-compatibility/2006" xmlns:aink="http://schemas.microsoft.com/office/drawing/2016/ink" xmlns:am3d="http://schemas.microsoft.com/office/drawing/2017/model3d" xmlns:o="urn:schemas-microsoft-com:office:office" xmlns:oel="http://schemas.microsoft.com/office/2019/extlst" xmlns:r="http://schemas.openxmlformats.org/officeDocument/2006/relationships" xmlns:m="http://schemas.openxmlformats.org/officeDocument/2006/math" xmlns:v="urn:schemas-microsoft-com:vml" xmlns:wp14="http://schemas.microsoft.com/office/word/2010/wordprocessingDrawing" xmlns:wp="http://schemas.openxmlformats.org/drawingml/2006/wordprocessingDrawing" xmlns:w10="urn:schemas-microsoft-com:office:word" xmlns:w="http://schemas.openxmlformats.org/wordprocessingml/2006/main" xmlns:w14="http://schemas.microsoft.com/office/word/2010/wordml" xmlns:w15="http://schemas.microsoft.com/office/word/2012/wordml" xmlns:w16cex="http://schemas.microsoft.com/office/word/2018/wordml/cex" xmlns:w16cid="http://schemas.microsoft.com/office/word/2016/wordml/cid" xmlns:w16="http://schemas.microsoft.com/office/word/2018/wordml" xmlns:w16du="http://schemas.microsoft.com/office/word/2023/wordml/word16du" xmlns:w16sdtdh="http://schemas.microsoft.com/office/word/2020/wordml/sdtdatahash" xmlns:w16se="http://schemas.microsoft.com/office/word/2015/wordml/symex" xmlns:wpg="http://schemas.microsoft.com/office/word/2010/wordprocessingGroup" xmlns:wpi="http://schemas.microsoft.com/office/word/2010/wordprocessingInk" xmlns:wne="http://schemas.microsoft.com/office/word/2006/wordml" xmlns:wps="http://schemas.microsoft.com/office/word/2010/wordprocessingShape" mc:Ignorable="w14 w15 w16se w16cid w16 w16cex w16sdtdh w16du wp14">
   <w:p>
     <w:pPr>
       <w:pStyle w:val="Header"/>
@@ -2257,7 +2446,7 @@
 </file>
 
 <file path=word/numbering.xml><?xml version="1.0" encoding="utf-8"?>
-<w:numbering xmlns:wpc="http://schemas.microsoft.com/office/word/2010/wordprocessingCanvas" xmlns:cx="http://schemas.microsoft.com/office/drawing/2014/chartex" xmlns:cx1="http://schemas.microsoft.com/office/drawing/2015/9/8/chartex" xmlns:cx2="http://schemas.microsoft.com/office/drawing/2015/10/21/chartex" xmlns:cx3="http://schemas.microsoft.com/office/drawing/2016/5/9/chartex" xmlns:cx4="http://schemas.microsoft.com/office/drawing/2016/5/10/chartex" xmlns:cx5="http://schemas.microsoft.com/office/drawing/2016/5/11/chartex" xmlns:cx6="http://schemas.microsoft.com/office/drawing/2016/5/12/chartex" xmlns:cx7="http://schemas.microsoft.com/office/drawing/2016/5/13/chartex" xmlns:cx8="http://schemas.microsoft.com/office/drawing/2016/5/14/chartex" xmlns:mc="http://schemas.openxmlformats.org/markup-compatibility/2006" xmlns:aink="http://schemas.microsoft.com/office/drawing/2016/ink" xmlns:am3d="http://schemas.microsoft.com/office/drawing/2017/model3d" xmlns:o="urn:schemas-microsoft-com:office:office" xmlns:oel="http://schemas.microsoft.com/office/2019/extlst" xmlns:r="http://schemas.openxmlformats.org/officeDocument/2006/relationships" xmlns:m="http://schemas.openxmlformats.org/officeDocument/2006/math" xmlns:v="urn:schemas-microsoft-com:vml" xmlns:wp14="http://schemas.microsoft.com/office/word/2010/wordprocessingDrawing" xmlns:wp="http://schemas.openxmlformats.org/drawingml/2006/wordprocessingDrawing" xmlns:w10="urn:schemas-microsoft-com:office:word" xmlns:w="http://schemas.openxmlformats.org/wordprocessingml/2006/main" xmlns:w14="http://schemas.microsoft.com/office/word/2010/wordml" xmlns:w15="http://schemas.microsoft.com/office/word/2012/wordml" xmlns:w16cex="http://schemas.microsoft.com/office/word/2018/wordml/cex" xmlns:w16cid="http://schemas.microsoft.com/office/word/2016/wordml/cid" xmlns:w16="http://schemas.microsoft.com/office/word/2018/wordml" xmlns:w16sdtdh="http://schemas.microsoft.com/office/word/2020/wordml/sdtdatahash" xmlns:w16se="http://schemas.microsoft.com/office/word/2015/wordml/symex" xmlns:wpg="http://schemas.microsoft.com/office/word/2010/wordprocessingGroup" xmlns:wpi="http://schemas.microsoft.com/office/word/2010/wordprocessingInk" xmlns:wne="http://schemas.microsoft.com/office/word/2006/wordml" xmlns:wps="http://schemas.microsoft.com/office/word/2010/wordprocessingShape" mc:Ignorable="w14 w15 w16se w16cid w16 w16cex w16sdtdh wp14">
+<w:numbering xmlns:wpc="http://schemas.microsoft.com/office/word/2010/wordprocessingCanvas" xmlns:cx="http://schemas.microsoft.com/office/drawing/2014/chartex" xmlns:cx1="http://schemas.microsoft.com/office/drawing/2015/9/8/chartex" xmlns:cx2="http://schemas.microsoft.com/office/drawing/2015/10/21/chartex" xmlns:cx3="http://schemas.microsoft.com/office/drawing/2016/5/9/chartex" xmlns:cx4="http://schemas.microsoft.com/office/drawing/2016/5/10/chartex" xmlns:cx5="http://schemas.microsoft.com/office/drawing/2016/5/11/chartex" xmlns:cx6="http://schemas.microsoft.com/office/drawing/2016/5/12/chartex" xmlns:cx7="http://schemas.microsoft.com/office/drawing/2016/5/13/chartex" xmlns:cx8="http://schemas.microsoft.com/office/drawing/2016/5/14/chartex" xmlns:mc="http://schemas.openxmlformats.org/markup-compatibility/2006" xmlns:aink="http://schemas.microsoft.com/office/drawing/2016/ink" xmlns:am3d="http://schemas.microsoft.com/office/drawing/2017/model3d" xmlns:o="urn:schemas-microsoft-com:office:office" xmlns:oel="http://schemas.microsoft.com/office/2019/extlst" xmlns:r="http://schemas.openxmlformats.org/officeDocument/2006/relationships" xmlns:m="http://schemas.openxmlformats.org/officeDocument/2006/math" xmlns:v="urn:schemas-microsoft-com:vml" xmlns:wp14="http://schemas.microsoft.com/office/word/2010/wordprocessingDrawing" xmlns:wp="http://schemas.openxmlformats.org/drawingml/2006/wordprocessingDrawing" xmlns:w10="urn:schemas-microsoft-com:office:word" xmlns:w="http://schemas.openxmlformats.org/wordprocessingml/2006/main" xmlns:w14="http://schemas.microsoft.com/office/word/2010/wordml" xmlns:w15="http://schemas.microsoft.com/office/word/2012/wordml" xmlns:w16cex="http://schemas.microsoft.com/office/word/2018/wordml/cex" xmlns:w16cid="http://schemas.microsoft.com/office/word/2016/wordml/cid" xmlns:w16="http://schemas.microsoft.com/office/word/2018/wordml" xmlns:w16du="http://schemas.microsoft.com/office/word/2023/wordml/word16du" xmlns:w16sdtdh="http://schemas.microsoft.com/office/word/2020/wordml/sdtdatahash" xmlns:w16se="http://schemas.microsoft.com/office/word/2015/wordml/symex" xmlns:wpg="http://schemas.microsoft.com/office/word/2010/wordprocessingGroup" xmlns:wpi="http://schemas.microsoft.com/office/word/2010/wordprocessingInk" xmlns:wne="http://schemas.microsoft.com/office/word/2006/wordml" xmlns:wps="http://schemas.microsoft.com/office/word/2010/wordprocessingShape" mc:Ignorable="w14 w15 w16se w16cid w16 w16cex w16sdtdh w16du wp14">
   <w:abstractNum w:abstractNumId="0" w15:restartNumberingAfterBreak="0">
     <w:nsid w:val="266B166D"/>
     <w:multiLevelType w:val="hybridMultilevel"/>
@@ -2539,7 +2728,7 @@
 </file>
 
 <file path=word/people.xml><?xml version="1.0" encoding="utf-8"?>
-<w15:people xmlns:wpc="http://schemas.microsoft.com/office/word/2010/wordprocessingCanvas" xmlns:cx="http://schemas.microsoft.com/office/drawing/2014/chartex" xmlns:cx1="http://schemas.microsoft.com/office/drawing/2015/9/8/chartex" xmlns:cx2="http://schemas.microsoft.com/office/drawing/2015/10/21/chartex" xmlns:cx3="http://schemas.microsoft.com/office/drawing/2016/5/9/chartex" xmlns:cx4="http://schemas.microsoft.com/office/drawing/2016/5/10/chartex" xmlns:cx5="http://schemas.microsoft.com/office/drawing/2016/5/11/chartex" xmlns:cx6="http://schemas.microsoft.com/office/drawing/2016/5/12/chartex" xmlns:cx7="http://schemas.microsoft.com/office/drawing/2016/5/13/chartex" xmlns:cx8="http://schemas.microsoft.com/office/drawing/2016/5/14/chartex" xmlns:mc="http://schemas.openxmlformats.org/markup-compatibility/2006" xmlns:aink="http://schemas.microsoft.com/office/drawing/2016/ink" xmlns:am3d="http://schemas.microsoft.com/office/drawing/2017/model3d" xmlns:o="urn:schemas-microsoft-com:office:office" xmlns:oel="http://schemas.microsoft.com/office/2019/extlst" xmlns:r="http://schemas.openxmlformats.org/officeDocument/2006/relationships" xmlns:m="http://schemas.openxmlformats.org/officeDocument/2006/math" xmlns:v="urn:schemas-microsoft-com:vml" xmlns:wp14="http://schemas.microsoft.com/office/word/2010/wordprocessingDrawing" xmlns:wp="http://schemas.openxmlformats.org/drawingml/2006/wordprocessingDrawing" xmlns:w10="urn:schemas-microsoft-com:office:word" xmlns:w="http://schemas.openxmlformats.org/wordprocessingml/2006/main" xmlns:w14="http://schemas.microsoft.com/office/word/2010/wordml" xmlns:w15="http://schemas.microsoft.com/office/word/2012/wordml" xmlns:w16cex="http://schemas.microsoft.com/office/word/2018/wordml/cex" xmlns:w16cid="http://schemas.microsoft.com/office/word/2016/wordml/cid" xmlns:w16="http://schemas.microsoft.com/office/word/2018/wordml" xmlns:w16sdtdh="http://schemas.microsoft.com/office/word/2020/wordml/sdtdatahash" xmlns:w16se="http://schemas.microsoft.com/office/word/2015/wordml/symex" xmlns:wpg="http://schemas.microsoft.com/office/word/2010/wordprocessingGroup" xmlns:wpi="http://schemas.microsoft.com/office/word/2010/wordprocessingInk" xmlns:wne="http://schemas.microsoft.com/office/word/2006/wordml" xmlns:wps="http://schemas.microsoft.com/office/word/2010/wordprocessingShape" mc:Ignorable="w14 w15 w16se w16cid w16 w16cex w16sdtdh wp14">
+<w15:people xmlns:wpc="http://schemas.microsoft.com/office/word/2010/wordprocessingCanvas" xmlns:cx="http://schemas.microsoft.com/office/drawing/2014/chartex" xmlns:cx1="http://schemas.microsoft.com/office/drawing/2015/9/8/chartex" xmlns:cx2="http://schemas.microsoft.com/office/drawing/2015/10/21/chartex" xmlns:cx3="http://schemas.microsoft.com/office/drawing/2016/5/9/chartex" xmlns:cx4="http://schemas.microsoft.com/office/drawing/2016/5/10/chartex" xmlns:cx5="http://schemas.microsoft.com/office/drawing/2016/5/11/chartex" xmlns:cx6="http://schemas.microsoft.com/office/drawing/2016/5/12/chartex" xmlns:cx7="http://schemas.microsoft.com/office/drawing/2016/5/13/chartex" xmlns:cx8="http://schemas.microsoft.com/office/drawing/2016/5/14/chartex" xmlns:mc="http://schemas.openxmlformats.org/markup-compatibility/2006" xmlns:aink="http://schemas.microsoft.com/office/drawing/2016/ink" xmlns:am3d="http://schemas.microsoft.com/office/drawing/2017/model3d" xmlns:o="urn:schemas-microsoft-com:office:office" xmlns:oel="http://schemas.microsoft.com/office/2019/extlst" xmlns:r="http://schemas.openxmlformats.org/officeDocument/2006/relationships" xmlns:m="http://schemas.openxmlformats.org/officeDocument/2006/math" xmlns:v="urn:schemas-microsoft-com:vml" xmlns:wp14="http://schemas.microsoft.com/office/word/2010/wordprocessingDrawing" xmlns:wp="http://schemas.openxmlformats.org/drawingml/2006/wordprocessingDrawing" xmlns:w10="urn:schemas-microsoft-com:office:word" xmlns:w="http://schemas.openxmlformats.org/wordprocessingml/2006/main" xmlns:w14="http://schemas.microsoft.com/office/word/2010/wordml" xmlns:w15="http://schemas.microsoft.com/office/word/2012/wordml" xmlns:w16cex="http://schemas.microsoft.com/office/word/2018/wordml/cex" xmlns:w16cid="http://schemas.microsoft.com/office/word/2016/wordml/cid" xmlns:w16="http://schemas.microsoft.com/office/word/2018/wordml" xmlns:w16du="http://schemas.microsoft.com/office/word/2023/wordml/word16du" xmlns:w16sdtdh="http://schemas.microsoft.com/office/word/2020/wordml/sdtdatahash" xmlns:w16se="http://schemas.microsoft.com/office/word/2015/wordml/symex" xmlns:wpg="http://schemas.microsoft.com/office/word/2010/wordprocessingGroup" xmlns:wpi="http://schemas.microsoft.com/office/word/2010/wordprocessingInk" xmlns:wne="http://schemas.microsoft.com/office/word/2006/wordml" xmlns:wps="http://schemas.microsoft.com/office/word/2010/wordprocessingShape" mc:Ignorable="w14 w15 w16se w16cid w16 w16cex w16sdtdh w16du wp14">
   <w15:person w15:author="Ivan Ramler">
     <w15:presenceInfo w15:providerId="AD" w15:userId="S-1-5-21-484763869-412668190-725345543-24282"/>
   </w15:person>
@@ -2547,7 +2736,7 @@
 </file>
 
 <file path=word/styles.xml><?xml version="1.0" encoding="utf-8"?>
-<w:styles xmlns:mc="http://schemas.openxmlformats.org/markup-compatibility/2006" xmlns:r="http://schemas.openxmlformats.org/officeDocument/2006/relationships" xmlns:w="http://schemas.openxmlformats.org/wordprocessingml/2006/main" xmlns:w14="http://schemas.microsoft.com/office/word/2010/wordml" xmlns:w15="http://schemas.microsoft.com/office/word/2012/wordml" xmlns:w16cex="http://schemas.microsoft.com/office/word/2018/wordml/cex" xmlns:w16cid="http://schemas.microsoft.com/office/word/2016/wordml/cid" xmlns:w16="http://schemas.microsoft.com/office/word/2018/wordml" xmlns:w16sdtdh="http://schemas.microsoft.com/office/word/2020/wordml/sdtdatahash" xmlns:w16se="http://schemas.microsoft.com/office/word/2015/wordml/symex" mc:Ignorable="w14 w15 w16se w16cid w16 w16cex w16sdtdh">
+<w:styles xmlns:mc="http://schemas.openxmlformats.org/markup-compatibility/2006" xmlns:r="http://schemas.openxmlformats.org/officeDocument/2006/relationships" xmlns:w="http://schemas.openxmlformats.org/wordprocessingml/2006/main" xmlns:w14="http://schemas.microsoft.com/office/word/2010/wordml" xmlns:w15="http://schemas.microsoft.com/office/word/2012/wordml" xmlns:w16cex="http://schemas.microsoft.com/office/word/2018/wordml/cex" xmlns:w16cid="http://schemas.microsoft.com/office/word/2016/wordml/cid" xmlns:w16="http://schemas.microsoft.com/office/word/2018/wordml" xmlns:w16du="http://schemas.microsoft.com/office/word/2023/wordml/word16du" xmlns:w16sdtdh="http://schemas.microsoft.com/office/word/2020/wordml/sdtdatahash" xmlns:w16se="http://schemas.microsoft.com/office/word/2015/wordml/symex" mc:Ignorable="w14 w15 w16se w16cid w16 w16cex w16sdtdh w16du">
   <w:docDefaults>
     <w:rPrDefault>
       <w:rPr>
@@ -3573,6 +3762,21 @@
       <w:szCs w:val="18"/>
     </w:rPr>
   </w:style>
+  <w:style w:type="character" w:customStyle="1" w:styleId="wacimagecontainer">
+    <w:name w:val="wacimagecontainer"/>
+    <w:basedOn w:val="DefaultParagraphFont"/>
+    <w:rsid w:val="004A1E22"/>
+  </w:style>
+  <w:style w:type="character" w:styleId="PlaceholderText">
+    <w:name w:val="Placeholder Text"/>
+    <w:basedOn w:val="DefaultParagraphFont"/>
+    <w:uiPriority w:val="99"/>
+    <w:semiHidden/>
+    <w:rsid w:val="00D87E98"/>
+    <w:rPr>
+      <w:color w:val="666666"/>
+    </w:rPr>
+  </w:style>
 </w:styles>
 </file>
 

</xml_diff>